<commit_message>
Curso de React - Udemy
</commit_message>
<xml_diff>
--- a/MinhasAnotacoes.docx
+++ b/MinhasAnotacoes.docx
@@ -6854,8 +6854,10 @@
           <w:sz w:val="24"/>
           <w:szCs w:val="24"/>
         </w:rPr>
-        <w:t>Projeto 1</w:t>
-      </w:r>
+        <w:t xml:space="preserve"> </w:t>
+      </w:r>
+      <w:bookmarkStart w:id="0" w:name="_GoBack"/>
+      <w:bookmarkEnd w:id="0"/>
     </w:p>
     <w:p>
       <w:pPr>
@@ -6897,7 +6899,7 @@
           <w:sz w:val="24"/>
           <w:szCs w:val="24"/>
         </w:rPr>
-        <w:t>Formulários</w:t>
+        <w:t>FORMULÁRIOS</w:t>
       </w:r>
     </w:p>
     <w:p>
@@ -9071,7 +9073,7 @@
           <w:sz w:val="24"/>
           <w:szCs w:val="24"/>
         </w:rPr>
-        <w:t>Projeto 2</w:t>
+        <w:t>PROJETO 2</w:t>
       </w:r>
     </w:p>
     <w:p>
@@ -9114,7 +9116,7 @@
           <w:sz w:val="24"/>
           <w:szCs w:val="24"/>
         </w:rPr>
-        <w:t>Responsividade</w:t>
+        <w:t>RESPONSIVIDADE</w:t>
       </w:r>
     </w:p>
     <w:p>
@@ -11413,7 +11415,6 @@
           <w:szCs w:val="24"/>
         </w:rPr>
       </w:pPr>
-      <w:proofErr w:type="spellStart"/>
       <w:r>
         <w:rPr>
           <w:rFonts w:ascii="Arial" w:hAnsi="Arial" w:cs="Arial"/>
@@ -11423,9 +11424,8 @@
           <w:szCs w:val="24"/>
         </w:rPr>
         <w:lastRenderedPageBreak/>
-        <w:t>Flexbox</w:t>
-      </w:r>
-      <w:proofErr w:type="spellEnd"/>
+        <w:t>FLEXBOX</w:t>
+      </w:r>
     </w:p>
     <w:p>
       <w:pPr>
@@ -13196,7 +13196,7 @@
           <w:color w:val="D4D4D4"/>
           <w:sz w:val="21"/>
           <w:szCs w:val="21"/>
-          <w:lang w:eastAsia="pt-BR"/>
+          <w:lang w:val="en-US" w:eastAsia="pt-BR"/>
         </w:rPr>
       </w:pPr>
       <w:r>
@@ -13209,6 +13209,180 @@
         </w:rPr>
         <w:t>    </w:t>
       </w:r>
+      <w:r>
+        <w:rPr>
+          <w:rFonts w:ascii="Consolas" w:eastAsia="Times New Roman" w:hAnsi="Consolas" w:cs="Consolas"/>
+          <w:color w:val="9CDCFE"/>
+          <w:sz w:val="21"/>
+          <w:szCs w:val="21"/>
+          <w:lang w:val="en-US" w:eastAsia="pt-BR"/>
+        </w:rPr>
+        <w:t>flex</w:t>
+      </w:r>
+      <w:r>
+        <w:rPr>
+          <w:rFonts w:ascii="Consolas" w:eastAsia="Times New Roman" w:hAnsi="Consolas" w:cs="Consolas"/>
+          <w:color w:val="D4D4D4"/>
+          <w:sz w:val="21"/>
+          <w:szCs w:val="21"/>
+          <w:lang w:val="en-US" w:eastAsia="pt-BR"/>
+        </w:rPr>
+        <w:t>: </w:t>
+      </w:r>
+      <w:r>
+        <w:rPr>
+          <w:rFonts w:ascii="Consolas" w:eastAsia="Times New Roman" w:hAnsi="Consolas" w:cs="Consolas"/>
+          <w:color w:val="B5CEA8"/>
+          <w:sz w:val="21"/>
+          <w:szCs w:val="21"/>
+          <w:lang w:val="en-US" w:eastAsia="pt-BR"/>
+        </w:rPr>
+        <w:t>1</w:t>
+      </w:r>
+      <w:r>
+        <w:rPr>
+          <w:rFonts w:ascii="Consolas" w:eastAsia="Times New Roman" w:hAnsi="Consolas" w:cs="Consolas"/>
+          <w:color w:val="D4D4D4"/>
+          <w:sz w:val="21"/>
+          <w:szCs w:val="21"/>
+          <w:lang w:val="en-US" w:eastAsia="pt-BR"/>
+        </w:rPr>
+        <w:t>;</w:t>
+      </w:r>
+    </w:p>
+    <w:p>
+      <w:pPr>
+        <w:pStyle w:val="PargrafodaLista"/>
+        <w:shd w:val="clear" w:color="auto" w:fill="1E1E1E"/>
+        <w:spacing w:after="0" w:line="285" w:lineRule="atLeast"/>
+        <w:ind w:left="1440"/>
+        <w:rPr>
+          <w:rFonts w:ascii="Consolas" w:eastAsia="Times New Roman" w:hAnsi="Consolas" w:cs="Consolas"/>
+          <w:color w:val="D4D4D4"/>
+          <w:sz w:val="21"/>
+          <w:szCs w:val="21"/>
+          <w:lang w:eastAsia="pt-BR"/>
+        </w:rPr>
+      </w:pPr>
+      <w:r>
+        <w:rPr>
+          <w:rFonts w:ascii="Consolas" w:eastAsia="Times New Roman" w:hAnsi="Consolas" w:cs="Consolas"/>
+          <w:color w:val="D4D4D4"/>
+          <w:sz w:val="21"/>
+          <w:szCs w:val="21"/>
+          <w:lang w:eastAsia="pt-BR"/>
+        </w:rPr>
+        <w:t>}</w:t>
+      </w:r>
+    </w:p>
+    <w:p>
+      <w:pPr>
+        <w:pStyle w:val="PargrafodaLista"/>
+        <w:shd w:val="clear" w:color="auto" w:fill="1E1E1E"/>
+        <w:spacing w:after="0" w:line="285" w:lineRule="atLeast"/>
+        <w:ind w:left="1440"/>
+        <w:rPr>
+          <w:rFonts w:ascii="Consolas" w:eastAsia="Times New Roman" w:hAnsi="Consolas" w:cs="Consolas"/>
+          <w:color w:val="D4D4D4"/>
+          <w:sz w:val="21"/>
+          <w:szCs w:val="21"/>
+          <w:lang w:eastAsia="pt-BR"/>
+        </w:rPr>
+      </w:pPr>
+    </w:p>
+    <w:p>
+      <w:pPr>
+        <w:pStyle w:val="PargrafodaLista"/>
+        <w:shd w:val="clear" w:color="auto" w:fill="1E1E1E"/>
+        <w:spacing w:after="0" w:line="285" w:lineRule="atLeast"/>
+        <w:ind w:left="1440"/>
+        <w:rPr>
+          <w:rFonts w:ascii="Consolas" w:eastAsia="Times New Roman" w:hAnsi="Consolas" w:cs="Consolas"/>
+          <w:color w:val="D4D4D4"/>
+          <w:sz w:val="21"/>
+          <w:szCs w:val="21"/>
+          <w:lang w:eastAsia="pt-BR"/>
+        </w:rPr>
+      </w:pPr>
+      <w:proofErr w:type="gramStart"/>
+      <w:r>
+        <w:rPr>
+          <w:rFonts w:ascii="Consolas" w:eastAsia="Times New Roman" w:hAnsi="Consolas" w:cs="Consolas"/>
+          <w:color w:val="D7BA7D"/>
+          <w:sz w:val="21"/>
+          <w:szCs w:val="21"/>
+          <w:lang w:eastAsia="pt-BR"/>
+        </w:rPr>
+        <w:t>.</w:t>
+      </w:r>
+      <w:proofErr w:type="spellStart"/>
+      <w:r>
+        <w:rPr>
+          <w:rFonts w:ascii="Consolas" w:eastAsia="Times New Roman" w:hAnsi="Consolas" w:cs="Consolas"/>
+          <w:color w:val="D7BA7D"/>
+          <w:sz w:val="21"/>
+          <w:szCs w:val="21"/>
+          <w:lang w:eastAsia="pt-BR"/>
+        </w:rPr>
+        <w:t>grow</w:t>
+      </w:r>
+      <w:proofErr w:type="spellEnd"/>
+      <w:proofErr w:type="gramEnd"/>
+      <w:r>
+        <w:rPr>
+          <w:rFonts w:ascii="Consolas" w:eastAsia="Times New Roman" w:hAnsi="Consolas" w:cs="Consolas"/>
+          <w:color w:val="D4D4D4"/>
+          <w:sz w:val="21"/>
+          <w:szCs w:val="21"/>
+          <w:lang w:eastAsia="pt-BR"/>
+        </w:rPr>
+        <w:t> </w:t>
+      </w:r>
+      <w:r>
+        <w:rPr>
+          <w:rFonts w:ascii="Consolas" w:eastAsia="Times New Roman" w:hAnsi="Consolas" w:cs="Consolas"/>
+          <w:color w:val="D7BA7D"/>
+          <w:sz w:val="21"/>
+          <w:szCs w:val="21"/>
+          <w:lang w:eastAsia="pt-BR"/>
+        </w:rPr>
+        <w:t>.big</w:t>
+      </w:r>
+      <w:r>
+        <w:rPr>
+          <w:rFonts w:ascii="Consolas" w:eastAsia="Times New Roman" w:hAnsi="Consolas" w:cs="Consolas"/>
+          <w:color w:val="D4D4D4"/>
+          <w:sz w:val="21"/>
+          <w:szCs w:val="21"/>
+          <w:lang w:eastAsia="pt-BR"/>
+        </w:rPr>
+        <w:t>{</w:t>
+      </w:r>
+    </w:p>
+    <w:p>
+      <w:pPr>
+        <w:pStyle w:val="PargrafodaLista"/>
+        <w:shd w:val="clear" w:color="auto" w:fill="1E1E1E"/>
+        <w:spacing w:after="0" w:line="285" w:lineRule="atLeast"/>
+        <w:ind w:left="1440"/>
+        <w:rPr>
+          <w:rFonts w:ascii="Consolas" w:eastAsia="Times New Roman" w:hAnsi="Consolas" w:cs="Consolas"/>
+          <w:color w:val="D4D4D4"/>
+          <w:sz w:val="21"/>
+          <w:szCs w:val="21"/>
+          <w:lang w:eastAsia="pt-BR"/>
+        </w:rPr>
+      </w:pPr>
+      <w:r>
+        <w:rPr>
+          <w:rFonts w:ascii="Consolas" w:eastAsia="Times New Roman" w:hAnsi="Consolas" w:cs="Consolas"/>
+          <w:color w:val="D4D4D4"/>
+          <w:sz w:val="21"/>
+          <w:szCs w:val="21"/>
+          <w:lang w:eastAsia="pt-BR"/>
+        </w:rPr>
+        <w:t>    </w:t>
+      </w:r>
       <w:proofErr w:type="spellStart"/>
       <w:r>
         <w:rPr>
@@ -13239,7 +13413,7 @@
           <w:szCs w:val="21"/>
           <w:lang w:eastAsia="pt-BR"/>
         </w:rPr>
-        <w:t>1</w:t>
+        <w:t>2</w:t>
       </w:r>
       <w:r>
         <w:rPr>
@@ -13298,6 +13472,7 @@
         <w:shd w:val="clear" w:color="auto" w:fill="1E1E1E"/>
         <w:spacing w:after="0" w:line="285" w:lineRule="atLeast"/>
         <w:ind w:left="1440"/>
+        <w:jc w:val="center"/>
         <w:rPr>
           <w:rFonts w:ascii="Consolas" w:eastAsia="Times New Roman" w:hAnsi="Consolas" w:cs="Consolas"/>
           <w:color w:val="D4D4D4"/>
@@ -13306,30 +13481,6 @@
           <w:lang w:eastAsia="pt-BR"/>
         </w:rPr>
       </w:pPr>
-      <w:proofErr w:type="gramStart"/>
-      <w:r>
-        <w:rPr>
-          <w:rFonts w:ascii="Consolas" w:eastAsia="Times New Roman" w:hAnsi="Consolas" w:cs="Consolas"/>
-          <w:color w:val="D7BA7D"/>
-          <w:sz w:val="21"/>
-          <w:szCs w:val="21"/>
-          <w:lang w:eastAsia="pt-BR"/>
-        </w:rPr>
-        <w:t>.</w:t>
-      </w:r>
-      <w:proofErr w:type="spellStart"/>
-      <w:r>
-        <w:rPr>
-          <w:rFonts w:ascii="Consolas" w:eastAsia="Times New Roman" w:hAnsi="Consolas" w:cs="Consolas"/>
-          <w:color w:val="D7BA7D"/>
-          <w:sz w:val="21"/>
-          <w:szCs w:val="21"/>
-          <w:lang w:eastAsia="pt-BR"/>
-        </w:rPr>
-        <w:t>grow</w:t>
-      </w:r>
-      <w:proofErr w:type="spellEnd"/>
-      <w:proofErr w:type="gramEnd"/>
       <w:r>
         <w:rPr>
           <w:rFonts w:ascii="Consolas" w:eastAsia="Times New Roman" w:hAnsi="Consolas" w:cs="Consolas"/>
@@ -13338,159 +13489,6 @@
           <w:szCs w:val="21"/>
           <w:lang w:eastAsia="pt-BR"/>
         </w:rPr>
-        <w:t> </w:t>
-      </w:r>
-      <w:r>
-        <w:rPr>
-          <w:rFonts w:ascii="Consolas" w:eastAsia="Times New Roman" w:hAnsi="Consolas" w:cs="Consolas"/>
-          <w:color w:val="D7BA7D"/>
-          <w:sz w:val="21"/>
-          <w:szCs w:val="21"/>
-          <w:lang w:eastAsia="pt-BR"/>
-        </w:rPr>
-        <w:t>.big</w:t>
-      </w:r>
-      <w:r>
-        <w:rPr>
-          <w:rFonts w:ascii="Consolas" w:eastAsia="Times New Roman" w:hAnsi="Consolas" w:cs="Consolas"/>
-          <w:color w:val="D4D4D4"/>
-          <w:sz w:val="21"/>
-          <w:szCs w:val="21"/>
-          <w:lang w:eastAsia="pt-BR"/>
-        </w:rPr>
-        <w:t>{</w:t>
-      </w:r>
-    </w:p>
-    <w:p>
-      <w:pPr>
-        <w:pStyle w:val="PargrafodaLista"/>
-        <w:shd w:val="clear" w:color="auto" w:fill="1E1E1E"/>
-        <w:spacing w:after="0" w:line="285" w:lineRule="atLeast"/>
-        <w:ind w:left="1440"/>
-        <w:rPr>
-          <w:rFonts w:ascii="Consolas" w:eastAsia="Times New Roman" w:hAnsi="Consolas" w:cs="Consolas"/>
-          <w:color w:val="D4D4D4"/>
-          <w:sz w:val="21"/>
-          <w:szCs w:val="21"/>
-          <w:lang w:eastAsia="pt-BR"/>
-        </w:rPr>
-      </w:pPr>
-      <w:r>
-        <w:rPr>
-          <w:rFonts w:ascii="Consolas" w:eastAsia="Times New Roman" w:hAnsi="Consolas" w:cs="Consolas"/>
-          <w:color w:val="D4D4D4"/>
-          <w:sz w:val="21"/>
-          <w:szCs w:val="21"/>
-          <w:lang w:eastAsia="pt-BR"/>
-        </w:rPr>
-        <w:t>    </w:t>
-      </w:r>
-      <w:proofErr w:type="spellStart"/>
-      <w:r>
-        <w:rPr>
-          <w:rFonts w:ascii="Consolas" w:eastAsia="Times New Roman" w:hAnsi="Consolas" w:cs="Consolas"/>
-          <w:color w:val="9CDCFE"/>
-          <w:sz w:val="21"/>
-          <w:szCs w:val="21"/>
-          <w:lang w:eastAsia="pt-BR"/>
-        </w:rPr>
-        <w:t>flex</w:t>
-      </w:r>
-      <w:proofErr w:type="spellEnd"/>
-      <w:r>
-        <w:rPr>
-          <w:rFonts w:ascii="Consolas" w:eastAsia="Times New Roman" w:hAnsi="Consolas" w:cs="Consolas"/>
-          <w:color w:val="D4D4D4"/>
-          <w:sz w:val="21"/>
-          <w:szCs w:val="21"/>
-          <w:lang w:eastAsia="pt-BR"/>
-        </w:rPr>
-        <w:t>: </w:t>
-      </w:r>
-      <w:r>
-        <w:rPr>
-          <w:rFonts w:ascii="Consolas" w:eastAsia="Times New Roman" w:hAnsi="Consolas" w:cs="Consolas"/>
-          <w:color w:val="B5CEA8"/>
-          <w:sz w:val="21"/>
-          <w:szCs w:val="21"/>
-          <w:lang w:eastAsia="pt-BR"/>
-        </w:rPr>
-        <w:t>2</w:t>
-      </w:r>
-      <w:r>
-        <w:rPr>
-          <w:rFonts w:ascii="Consolas" w:eastAsia="Times New Roman" w:hAnsi="Consolas" w:cs="Consolas"/>
-          <w:color w:val="D4D4D4"/>
-          <w:sz w:val="21"/>
-          <w:szCs w:val="21"/>
-          <w:lang w:eastAsia="pt-BR"/>
-        </w:rPr>
-        <w:t>;</w:t>
-      </w:r>
-    </w:p>
-    <w:p>
-      <w:pPr>
-        <w:pStyle w:val="PargrafodaLista"/>
-        <w:shd w:val="clear" w:color="auto" w:fill="1E1E1E"/>
-        <w:spacing w:after="0" w:line="285" w:lineRule="atLeast"/>
-        <w:ind w:left="1440"/>
-        <w:rPr>
-          <w:rFonts w:ascii="Consolas" w:eastAsia="Times New Roman" w:hAnsi="Consolas" w:cs="Consolas"/>
-          <w:color w:val="D4D4D4"/>
-          <w:sz w:val="21"/>
-          <w:szCs w:val="21"/>
-          <w:lang w:eastAsia="pt-BR"/>
-        </w:rPr>
-      </w:pPr>
-      <w:r>
-        <w:rPr>
-          <w:rFonts w:ascii="Consolas" w:eastAsia="Times New Roman" w:hAnsi="Consolas" w:cs="Consolas"/>
-          <w:color w:val="D4D4D4"/>
-          <w:sz w:val="21"/>
-          <w:szCs w:val="21"/>
-          <w:lang w:eastAsia="pt-BR"/>
-        </w:rPr>
-        <w:t>}</w:t>
-      </w:r>
-    </w:p>
-    <w:p>
-      <w:pPr>
-        <w:pStyle w:val="PargrafodaLista"/>
-        <w:shd w:val="clear" w:color="auto" w:fill="1E1E1E"/>
-        <w:spacing w:after="0" w:line="285" w:lineRule="atLeast"/>
-        <w:ind w:left="1440"/>
-        <w:rPr>
-          <w:rFonts w:ascii="Consolas" w:eastAsia="Times New Roman" w:hAnsi="Consolas" w:cs="Consolas"/>
-          <w:color w:val="D4D4D4"/>
-          <w:sz w:val="21"/>
-          <w:szCs w:val="21"/>
-          <w:lang w:eastAsia="pt-BR"/>
-        </w:rPr>
-      </w:pPr>
-    </w:p>
-    <w:p>
-      <w:pPr>
-        <w:pStyle w:val="PargrafodaLista"/>
-        <w:shd w:val="clear" w:color="auto" w:fill="1E1E1E"/>
-        <w:spacing w:after="0" w:line="285" w:lineRule="atLeast"/>
-        <w:ind w:left="1440"/>
-        <w:jc w:val="center"/>
-        <w:rPr>
-          <w:rFonts w:ascii="Consolas" w:eastAsia="Times New Roman" w:hAnsi="Consolas" w:cs="Consolas"/>
-          <w:color w:val="D4D4D4"/>
-          <w:sz w:val="21"/>
-          <w:szCs w:val="21"/>
-          <w:lang w:eastAsia="pt-BR"/>
-        </w:rPr>
-      </w:pPr>
-      <w:r>
-        <w:rPr>
-          <w:rFonts w:ascii="Consolas" w:eastAsia="Times New Roman" w:hAnsi="Consolas" w:cs="Consolas"/>
-          <w:color w:val="D4D4D4"/>
-          <w:sz w:val="21"/>
-          <w:szCs w:val="21"/>
-          <w:lang w:eastAsia="pt-BR"/>
-        </w:rPr>
         <w:t>A caixa big tem 2x mais comprimento q as caixas box</w:t>
       </w:r>
     </w:p>
@@ -14099,7 +14097,7 @@
           <w:sz w:val="24"/>
           <w:szCs w:val="24"/>
         </w:rPr>
-        <w:t xml:space="preserve"> Clone Home do Instagram</w:t>
+        <w:t xml:space="preserve"> CLONE HOME DO INSTAGRAM</w:t>
       </w:r>
     </w:p>
     <w:p>
@@ -14434,10 +14432,38 @@
           <w:szCs w:val="28"/>
           <w:lang w:val="en-US" w:eastAsia="pt-BR"/>
         </w:rPr>
-        <w:t>"shortcut icon</w:t>
-      </w:r>
-      <w:bookmarkStart w:id="0" w:name="_GoBack"/>
-      <w:bookmarkEnd w:id="0"/>
+        <w:t>"shortcut icon"</w:t>
+      </w:r>
+      <w:r>
+        <w:rPr>
+          <w:rFonts w:ascii="Consolas" w:eastAsia="Times New Roman" w:hAnsi="Consolas" w:cs="Consolas"/>
+          <w:color w:val="D4D4D4"/>
+          <w:sz w:val="28"/>
+          <w:szCs w:val="28"/>
+          <w:lang w:val="en-US" w:eastAsia="pt-BR"/>
+        </w:rPr>
+        <w:t> </w:t>
+      </w:r>
+      <w:r>
+        <w:rPr>
+          <w:rFonts w:ascii="Consolas" w:eastAsia="Times New Roman" w:hAnsi="Consolas" w:cs="Consolas"/>
+          <w:color w:val="9CDCFE"/>
+          <w:sz w:val="28"/>
+          <w:szCs w:val="28"/>
+          <w:lang w:val="en-US" w:eastAsia="pt-BR"/>
+        </w:rPr>
+        <w:t>href</w:t>
+      </w:r>
+      <w:r>
+        <w:rPr>
+          <w:rFonts w:ascii="Consolas" w:eastAsia="Times New Roman" w:hAnsi="Consolas" w:cs="Consolas"/>
+          <w:color w:val="D4D4D4"/>
+          <w:sz w:val="28"/>
+          <w:szCs w:val="28"/>
+          <w:lang w:val="en-US" w:eastAsia="pt-BR"/>
+        </w:rPr>
+        <w:t>=</w:t>
+      </w:r>
       <w:r>
         <w:rPr>
           <w:rFonts w:ascii="Consolas" w:eastAsia="Times New Roman" w:hAnsi="Consolas" w:cs="Consolas"/>
@@ -14446,7 +14472,7 @@
           <w:szCs w:val="28"/>
           <w:lang w:val="en-US" w:eastAsia="pt-BR"/>
         </w:rPr>
-        <w:t>"</w:t>
+        <w:t>"img/favicon.png"</w:t>
       </w:r>
       <w:r>
         <w:rPr>
@@ -14466,7 +14492,7 @@
           <w:szCs w:val="28"/>
           <w:lang w:val="en-US" w:eastAsia="pt-BR"/>
         </w:rPr>
-        <w:t>href</w:t>
+        <w:t>type</w:t>
       </w:r>
       <w:r>
         <w:rPr>
@@ -14486,46 +14512,6 @@
           <w:szCs w:val="28"/>
           <w:lang w:val="en-US" w:eastAsia="pt-BR"/>
         </w:rPr>
-        <w:t>"img/favicon.png"</w:t>
-      </w:r>
-      <w:r>
-        <w:rPr>
-          <w:rFonts w:ascii="Consolas" w:eastAsia="Times New Roman" w:hAnsi="Consolas" w:cs="Consolas"/>
-          <w:color w:val="D4D4D4"/>
-          <w:sz w:val="28"/>
-          <w:szCs w:val="28"/>
-          <w:lang w:val="en-US" w:eastAsia="pt-BR"/>
-        </w:rPr>
-        <w:t> </w:t>
-      </w:r>
-      <w:r>
-        <w:rPr>
-          <w:rFonts w:ascii="Consolas" w:eastAsia="Times New Roman" w:hAnsi="Consolas" w:cs="Consolas"/>
-          <w:color w:val="9CDCFE"/>
-          <w:sz w:val="28"/>
-          <w:szCs w:val="28"/>
-          <w:lang w:val="en-US" w:eastAsia="pt-BR"/>
-        </w:rPr>
-        <w:t>type</w:t>
-      </w:r>
-      <w:r>
-        <w:rPr>
-          <w:rFonts w:ascii="Consolas" w:eastAsia="Times New Roman" w:hAnsi="Consolas" w:cs="Consolas"/>
-          <w:color w:val="D4D4D4"/>
-          <w:sz w:val="28"/>
-          <w:szCs w:val="28"/>
-          <w:lang w:val="en-US" w:eastAsia="pt-BR"/>
-        </w:rPr>
-        <w:t>=</w:t>
-      </w:r>
-      <w:r>
-        <w:rPr>
-          <w:rFonts w:ascii="Consolas" w:eastAsia="Times New Roman" w:hAnsi="Consolas" w:cs="Consolas"/>
-          <w:color w:val="CE9178"/>
-          <w:sz w:val="28"/>
-          <w:szCs w:val="28"/>
-          <w:lang w:val="en-US" w:eastAsia="pt-BR"/>
-        </w:rPr>
         <w:t>"image/x-icon"</w:t>
       </w:r>
       <w:r>
@@ -14639,6 +14625,1495 @@
           <w:szCs w:val="24"/>
         </w:rPr>
         <w:t>Flex-wrap: wrap;</w:t>
+      </w:r>
+    </w:p>
+    <w:p>
+      <w:pPr>
+        <w:spacing w:after="0" w:line="360" w:lineRule="auto"/>
+        <w:rPr>
+          <w:rFonts w:ascii="Arial" w:hAnsi="Arial" w:cs="Arial"/>
+          <w:b/>
+          <w:bCs/>
+          <w:sz w:val="24"/>
+          <w:szCs w:val="24"/>
+        </w:rPr>
+      </w:pPr>
+    </w:p>
+    <w:p>
+      <w:pPr>
+        <w:pStyle w:val="PargrafodaLista"/>
+        <w:numPr>
+          <w:ilvl w:val="0"/>
+          <w:numId w:val="1"/>
+        </w:numPr>
+        <w:spacing w:after="0" w:line="360" w:lineRule="auto"/>
+        <w:rPr>
+          <w:rFonts w:ascii="Arial" w:hAnsi="Arial" w:cs="Arial"/>
+          <w:b/>
+          <w:bCs/>
+          <w:sz w:val="24"/>
+          <w:szCs w:val="24"/>
+        </w:rPr>
+      </w:pPr>
+      <w:r>
+        <w:rPr>
+          <w:rFonts w:ascii="Arial" w:hAnsi="Arial" w:cs="Arial"/>
+          <w:b/>
+          <w:bCs/>
+          <w:sz w:val="24"/>
+          <w:szCs w:val="24"/>
+        </w:rPr>
+        <w:t>HTML SEMÂNTICO</w:t>
+      </w:r>
+    </w:p>
+    <w:p>
+      <w:pPr>
+        <w:pStyle w:val="PargrafodaLista"/>
+        <w:spacing w:after="0" w:line="360" w:lineRule="auto"/>
+        <w:rPr>
+          <w:rFonts w:ascii="Arial" w:hAnsi="Arial" w:cs="Arial"/>
+          <w:b/>
+          <w:bCs/>
+          <w:sz w:val="24"/>
+          <w:szCs w:val="24"/>
+        </w:rPr>
+      </w:pPr>
+    </w:p>
+    <w:p>
+      <w:pPr>
+        <w:pStyle w:val="PargrafodaLista"/>
+        <w:numPr>
+          <w:ilvl w:val="0"/>
+          <w:numId w:val="65"/>
+        </w:numPr>
+        <w:spacing w:after="0" w:line="360" w:lineRule="auto"/>
+        <w:rPr>
+          <w:rFonts w:ascii="Arial" w:hAnsi="Arial" w:cs="Arial"/>
+          <w:b/>
+          <w:bCs/>
+          <w:sz w:val="24"/>
+          <w:szCs w:val="24"/>
+        </w:rPr>
+      </w:pPr>
+      <w:r>
+        <w:rPr>
+          <w:rFonts w:ascii="Arial" w:hAnsi="Arial" w:cs="Arial"/>
+          <w:b/>
+          <w:bCs/>
+          <w:sz w:val="24"/>
+          <w:szCs w:val="24"/>
+        </w:rPr>
+        <w:t>É a atribuição de significado aos elementos</w:t>
+      </w:r>
+    </w:p>
+    <w:p>
+      <w:pPr>
+        <w:pStyle w:val="PargrafodaLista"/>
+        <w:numPr>
+          <w:ilvl w:val="0"/>
+          <w:numId w:val="66"/>
+        </w:numPr>
+        <w:spacing w:after="0" w:line="360" w:lineRule="auto"/>
+        <w:rPr>
+          <w:rFonts w:ascii="Arial" w:hAnsi="Arial" w:cs="Arial"/>
+          <w:b/>
+          <w:bCs/>
+          <w:sz w:val="24"/>
+          <w:szCs w:val="24"/>
+        </w:rPr>
+      </w:pPr>
+      <w:r>
+        <w:rPr>
+          <w:rFonts w:ascii="Arial" w:hAnsi="Arial" w:cs="Arial"/>
+          <w:sz w:val="24"/>
+          <w:szCs w:val="24"/>
+        </w:rPr>
+        <w:t>É um meio de facilitar o entendimento do código através de tags;</w:t>
+      </w:r>
+    </w:p>
+    <w:p>
+      <w:pPr>
+        <w:pStyle w:val="PargrafodaLista"/>
+        <w:numPr>
+          <w:ilvl w:val="0"/>
+          <w:numId w:val="66"/>
+        </w:numPr>
+        <w:spacing w:after="0" w:line="360" w:lineRule="auto"/>
+        <w:rPr>
+          <w:rFonts w:ascii="Arial" w:hAnsi="Arial" w:cs="Arial"/>
+          <w:b/>
+          <w:bCs/>
+          <w:sz w:val="24"/>
+          <w:szCs w:val="24"/>
+        </w:rPr>
+      </w:pPr>
+      <w:r>
+        <w:rPr>
+          <w:rFonts w:ascii="Arial" w:hAnsi="Arial" w:cs="Arial"/>
+          <w:sz w:val="24"/>
+          <w:szCs w:val="24"/>
+        </w:rPr>
+        <w:t>Isso ocorre através da implementação de tags com nomes diferentes para coisas diferentes (</w:t>
+      </w:r>
+      <w:proofErr w:type="spellStart"/>
+      <w:r>
+        <w:rPr>
+          <w:rFonts w:ascii="Arial" w:hAnsi="Arial" w:cs="Arial"/>
+          <w:sz w:val="24"/>
+          <w:szCs w:val="24"/>
+        </w:rPr>
+        <w:t>Ex</w:t>
+      </w:r>
+      <w:proofErr w:type="spellEnd"/>
+      <w:r>
+        <w:rPr>
+          <w:rFonts w:ascii="Arial" w:hAnsi="Arial" w:cs="Arial"/>
+          <w:sz w:val="24"/>
+          <w:szCs w:val="24"/>
+        </w:rPr>
+        <w:t>: Tag para menu, texto e etc)</w:t>
+      </w:r>
+    </w:p>
+    <w:p>
+      <w:pPr>
+        <w:pStyle w:val="PargrafodaLista"/>
+        <w:numPr>
+          <w:ilvl w:val="0"/>
+          <w:numId w:val="66"/>
+        </w:numPr>
+        <w:spacing w:after="0" w:line="360" w:lineRule="auto"/>
+        <w:rPr>
+          <w:rFonts w:ascii="Arial" w:hAnsi="Arial" w:cs="Arial"/>
+          <w:b/>
+          <w:bCs/>
+          <w:sz w:val="24"/>
+          <w:szCs w:val="24"/>
+        </w:rPr>
+      </w:pPr>
+      <w:r>
+        <w:rPr>
+          <w:rFonts w:ascii="Arial" w:hAnsi="Arial" w:cs="Arial"/>
+          <w:sz w:val="24"/>
+          <w:szCs w:val="24"/>
+        </w:rPr>
+        <w:lastRenderedPageBreak/>
+        <w:t>Influencia / Contribui para o SEO;</w:t>
+      </w:r>
+    </w:p>
+    <w:p>
+      <w:pPr>
+        <w:pStyle w:val="PargrafodaLista"/>
+        <w:spacing w:after="0" w:line="360" w:lineRule="auto"/>
+        <w:ind w:left="1440"/>
+        <w:rPr>
+          <w:rFonts w:ascii="Arial" w:hAnsi="Arial" w:cs="Arial"/>
+          <w:b/>
+          <w:bCs/>
+          <w:sz w:val="24"/>
+          <w:szCs w:val="24"/>
+        </w:rPr>
+      </w:pPr>
+    </w:p>
+    <w:p>
+      <w:pPr>
+        <w:pStyle w:val="PargrafodaLista"/>
+        <w:numPr>
+          <w:ilvl w:val="0"/>
+          <w:numId w:val="65"/>
+        </w:numPr>
+        <w:spacing w:after="0" w:line="360" w:lineRule="auto"/>
+        <w:rPr>
+          <w:rFonts w:ascii="Arial" w:hAnsi="Arial" w:cs="Arial"/>
+          <w:b/>
+          <w:bCs/>
+          <w:sz w:val="24"/>
+          <w:szCs w:val="24"/>
+        </w:rPr>
+      </w:pPr>
+      <w:r>
+        <w:rPr>
+          <w:rFonts w:ascii="Arial" w:hAnsi="Arial" w:cs="Arial"/>
+          <w:b/>
+          <w:bCs/>
+          <w:sz w:val="24"/>
+          <w:szCs w:val="24"/>
+        </w:rPr>
+        <w:t>Estruturação de página com semântica</w:t>
+      </w:r>
+    </w:p>
+    <w:p>
+      <w:pPr>
+        <w:spacing w:after="0" w:line="360" w:lineRule="auto"/>
+        <w:ind w:left="360"/>
+        <w:rPr>
+          <w:rFonts w:ascii="Arial" w:hAnsi="Arial" w:cs="Arial"/>
+          <w:b/>
+          <w:bCs/>
+          <w:sz w:val="24"/>
+          <w:szCs w:val="24"/>
+        </w:rPr>
+      </w:pPr>
+    </w:p>
+    <w:p>
+      <w:pPr>
+        <w:spacing w:after="0" w:line="360" w:lineRule="auto"/>
+        <w:ind w:left="360"/>
+        <w:jc w:val="center"/>
+        <w:rPr>
+          <w:rFonts w:ascii="Arial" w:hAnsi="Arial" w:cs="Arial"/>
+          <w:b/>
+          <w:bCs/>
+          <w:sz w:val="24"/>
+          <w:szCs w:val="24"/>
+        </w:rPr>
+      </w:pPr>
+      <w:r>
+        <w:rPr>
+          <w:noProof/>
+        </w:rPr>
+        <w:drawing>
+          <wp:inline distT="0" distB="0" distL="0" distR="0" wp14:anchorId="63FEA3E0" wp14:editId="0DED166F">
+            <wp:extent cx="2000250" cy="2453915"/>
+            <wp:effectExtent l="0" t="0" r="0" b="3810"/>
+            <wp:docPr id="4" name="Imagem 4"/>
+            <wp:cNvGraphicFramePr>
+              <a:graphicFrameLocks xmlns:a="http://schemas.openxmlformats.org/drawingml/2006/main" noChangeAspect="1"/>
+            </wp:cNvGraphicFramePr>
+            <a:graphic xmlns:a="http://schemas.openxmlformats.org/drawingml/2006/main">
+              <a:graphicData uri="http://schemas.openxmlformats.org/drawingml/2006/picture">
+                <pic:pic xmlns:pic="http://schemas.openxmlformats.org/drawingml/2006/picture">
+                  <pic:nvPicPr>
+                    <pic:cNvPr id="1" name=""/>
+                    <pic:cNvPicPr/>
+                  </pic:nvPicPr>
+                  <pic:blipFill rotWithShape="1">
+                    <a:blip r:embed="rId8"/>
+                    <a:srcRect l="57326" t="39218" r="25564" b="23447"/>
+                    <a:stretch/>
+                  </pic:blipFill>
+                  <pic:spPr bwMode="auto">
+                    <a:xfrm>
+                      <a:off x="0" y="0"/>
+                      <a:ext cx="2005226" cy="2460020"/>
+                    </a:xfrm>
+                    <a:prstGeom prst="rect">
+                      <a:avLst/>
+                    </a:prstGeom>
+                    <a:ln>
+                      <a:noFill/>
+                    </a:ln>
+                    <a:extLst>
+                      <a:ext uri="{53640926-AAD7-44D8-BBD7-CCE9431645EC}">
+                        <a14:shadowObscured xmlns:a14="http://schemas.microsoft.com/office/drawing/2010/main"/>
+                      </a:ext>
+                    </a:extLst>
+                  </pic:spPr>
+                </pic:pic>
+              </a:graphicData>
+            </a:graphic>
+          </wp:inline>
+        </w:drawing>
+      </w:r>
+    </w:p>
+    <w:p>
+      <w:pPr>
+        <w:spacing w:after="0" w:line="360" w:lineRule="auto"/>
+        <w:ind w:left="360"/>
+        <w:rPr>
+          <w:rFonts w:ascii="Arial" w:hAnsi="Arial" w:cs="Arial"/>
+          <w:b/>
+          <w:bCs/>
+          <w:sz w:val="24"/>
+          <w:szCs w:val="24"/>
+        </w:rPr>
+      </w:pPr>
+    </w:p>
+    <w:p>
+      <w:pPr>
+        <w:pStyle w:val="PargrafodaLista"/>
+        <w:numPr>
+          <w:ilvl w:val="0"/>
+          <w:numId w:val="65"/>
+        </w:numPr>
+        <w:spacing w:after="0" w:line="360" w:lineRule="auto"/>
+        <w:rPr>
+          <w:rFonts w:ascii="Arial" w:hAnsi="Arial" w:cs="Arial"/>
+          <w:b/>
+          <w:bCs/>
+          <w:sz w:val="24"/>
+          <w:szCs w:val="24"/>
+        </w:rPr>
+      </w:pPr>
+      <w:proofErr w:type="spellStart"/>
+      <w:r>
+        <w:rPr>
+          <w:rFonts w:ascii="Arial" w:hAnsi="Arial" w:cs="Arial"/>
+          <w:b/>
+          <w:bCs/>
+          <w:sz w:val="24"/>
+          <w:szCs w:val="24"/>
+        </w:rPr>
+        <w:t>Section</w:t>
+      </w:r>
+      <w:proofErr w:type="spellEnd"/>
+    </w:p>
+    <w:p>
+      <w:pPr>
+        <w:pStyle w:val="PargrafodaLista"/>
+        <w:numPr>
+          <w:ilvl w:val="0"/>
+          <w:numId w:val="67"/>
+        </w:numPr>
+        <w:spacing w:after="0" w:line="360" w:lineRule="auto"/>
+        <w:rPr>
+          <w:rFonts w:ascii="Arial" w:hAnsi="Arial" w:cs="Arial"/>
+          <w:b/>
+          <w:bCs/>
+          <w:sz w:val="24"/>
+          <w:szCs w:val="24"/>
+        </w:rPr>
+      </w:pPr>
+      <w:r>
+        <w:rPr>
+          <w:rFonts w:ascii="Arial" w:hAnsi="Arial" w:cs="Arial"/>
+          <w:sz w:val="24"/>
+          <w:szCs w:val="24"/>
+        </w:rPr>
+        <w:t>Geralmente define um agrupamento por categorias;</w:t>
+      </w:r>
+    </w:p>
+    <w:p>
+      <w:pPr>
+        <w:pStyle w:val="PargrafodaLista"/>
+        <w:numPr>
+          <w:ilvl w:val="0"/>
+          <w:numId w:val="67"/>
+        </w:numPr>
+        <w:spacing w:after="0" w:line="360" w:lineRule="auto"/>
+        <w:rPr>
+          <w:rFonts w:ascii="Arial" w:hAnsi="Arial" w:cs="Arial"/>
+          <w:b/>
+          <w:bCs/>
+          <w:sz w:val="24"/>
+          <w:szCs w:val="24"/>
+        </w:rPr>
+      </w:pPr>
+      <w:proofErr w:type="spellStart"/>
+      <w:r>
+        <w:rPr>
+          <w:rFonts w:ascii="Arial" w:hAnsi="Arial" w:cs="Arial"/>
+          <w:sz w:val="24"/>
+          <w:szCs w:val="24"/>
+        </w:rPr>
+        <w:t>Ex</w:t>
+      </w:r>
+      <w:proofErr w:type="spellEnd"/>
+      <w:r>
+        <w:rPr>
+          <w:rFonts w:ascii="Arial" w:hAnsi="Arial" w:cs="Arial"/>
+          <w:sz w:val="24"/>
+          <w:szCs w:val="24"/>
+        </w:rPr>
+        <w:t>: Seção de produtos, contato e etc;</w:t>
+      </w:r>
+    </w:p>
+    <w:p>
+      <w:pPr>
+        <w:pStyle w:val="PargrafodaLista"/>
+        <w:numPr>
+          <w:ilvl w:val="0"/>
+          <w:numId w:val="67"/>
+        </w:numPr>
+        <w:spacing w:after="0" w:line="360" w:lineRule="auto"/>
+        <w:rPr>
+          <w:rFonts w:ascii="Arial" w:hAnsi="Arial" w:cs="Arial"/>
+          <w:b/>
+          <w:bCs/>
+          <w:sz w:val="24"/>
+          <w:szCs w:val="24"/>
+        </w:rPr>
+      </w:pPr>
+      <w:r>
+        <w:rPr>
+          <w:rFonts w:ascii="Arial" w:hAnsi="Arial" w:cs="Arial"/>
+          <w:sz w:val="24"/>
+          <w:szCs w:val="24"/>
+        </w:rPr>
+        <w:t>Normalmente usado várias vezes em projeto;</w:t>
+      </w:r>
+    </w:p>
+    <w:p>
+      <w:pPr>
+        <w:spacing w:after="0" w:line="360" w:lineRule="auto"/>
+        <w:rPr>
+          <w:rFonts w:ascii="Arial" w:hAnsi="Arial" w:cs="Arial"/>
+          <w:b/>
+          <w:bCs/>
+          <w:sz w:val="24"/>
+          <w:szCs w:val="24"/>
+        </w:rPr>
+      </w:pPr>
+    </w:p>
+    <w:p>
+      <w:pPr>
+        <w:pStyle w:val="PargrafodaLista"/>
+        <w:numPr>
+          <w:ilvl w:val="0"/>
+          <w:numId w:val="65"/>
+        </w:numPr>
+        <w:spacing w:after="0" w:line="360" w:lineRule="auto"/>
+        <w:rPr>
+          <w:rFonts w:ascii="Arial" w:hAnsi="Arial" w:cs="Arial"/>
+          <w:b/>
+          <w:bCs/>
+          <w:sz w:val="24"/>
+          <w:szCs w:val="24"/>
+        </w:rPr>
+      </w:pPr>
+      <w:proofErr w:type="spellStart"/>
+      <w:r>
+        <w:rPr>
+          <w:rFonts w:ascii="Arial" w:hAnsi="Arial" w:cs="Arial"/>
+          <w:b/>
+          <w:bCs/>
+          <w:sz w:val="24"/>
+          <w:szCs w:val="24"/>
+        </w:rPr>
+        <w:t>Article</w:t>
+      </w:r>
+      <w:proofErr w:type="spellEnd"/>
+    </w:p>
+    <w:p>
+      <w:pPr>
+        <w:pStyle w:val="PargrafodaLista"/>
+        <w:numPr>
+          <w:ilvl w:val="0"/>
+          <w:numId w:val="68"/>
+        </w:numPr>
+        <w:spacing w:after="0" w:line="360" w:lineRule="auto"/>
+        <w:rPr>
+          <w:rFonts w:ascii="Arial" w:hAnsi="Arial" w:cs="Arial"/>
+          <w:b/>
+          <w:bCs/>
+          <w:sz w:val="24"/>
+          <w:szCs w:val="24"/>
+        </w:rPr>
+      </w:pPr>
+      <w:r>
+        <w:rPr>
+          <w:rFonts w:ascii="Arial" w:hAnsi="Arial" w:cs="Arial"/>
+          <w:sz w:val="24"/>
+          <w:szCs w:val="24"/>
+        </w:rPr>
+        <w:t>Geralmente usada para elementos informativos;</w:t>
+      </w:r>
+    </w:p>
+    <w:p>
+      <w:pPr>
+        <w:pStyle w:val="PargrafodaLista"/>
+        <w:numPr>
+          <w:ilvl w:val="0"/>
+          <w:numId w:val="68"/>
+        </w:numPr>
+        <w:spacing w:after="0" w:line="360" w:lineRule="auto"/>
+        <w:rPr>
+          <w:rFonts w:ascii="Arial" w:hAnsi="Arial" w:cs="Arial"/>
+          <w:b/>
+          <w:bCs/>
+          <w:sz w:val="24"/>
+          <w:szCs w:val="24"/>
+        </w:rPr>
+      </w:pPr>
+      <w:proofErr w:type="spellStart"/>
+      <w:r>
+        <w:rPr>
+          <w:rFonts w:ascii="Arial" w:hAnsi="Arial" w:cs="Arial"/>
+          <w:sz w:val="24"/>
+          <w:szCs w:val="24"/>
+        </w:rPr>
+        <w:t>Ex</w:t>
+      </w:r>
+      <w:proofErr w:type="spellEnd"/>
+      <w:r>
+        <w:rPr>
+          <w:rFonts w:ascii="Arial" w:hAnsi="Arial" w:cs="Arial"/>
+          <w:sz w:val="24"/>
+          <w:szCs w:val="24"/>
+        </w:rPr>
+        <w:t xml:space="preserve">: Posts de blog, comentários, </w:t>
+      </w:r>
+      <w:proofErr w:type="spellStart"/>
+      <w:r>
+        <w:rPr>
+          <w:rFonts w:ascii="Arial" w:hAnsi="Arial" w:cs="Arial"/>
+          <w:sz w:val="24"/>
+          <w:szCs w:val="24"/>
+        </w:rPr>
+        <w:t>card</w:t>
+      </w:r>
+      <w:proofErr w:type="spellEnd"/>
+      <w:r>
+        <w:rPr>
+          <w:rFonts w:ascii="Arial" w:hAnsi="Arial" w:cs="Arial"/>
+          <w:sz w:val="24"/>
+          <w:szCs w:val="24"/>
+        </w:rPr>
+        <w:t xml:space="preserve"> de produtos;</w:t>
+      </w:r>
+    </w:p>
+    <w:p>
+      <w:pPr>
+        <w:pStyle w:val="PargrafodaLista"/>
+        <w:spacing w:after="0" w:line="360" w:lineRule="auto"/>
+        <w:ind w:left="1440"/>
+        <w:rPr>
+          <w:rFonts w:ascii="Arial" w:hAnsi="Arial" w:cs="Arial"/>
+          <w:b/>
+          <w:bCs/>
+          <w:sz w:val="24"/>
+          <w:szCs w:val="24"/>
+        </w:rPr>
+      </w:pPr>
+    </w:p>
+    <w:p>
+      <w:pPr>
+        <w:pStyle w:val="PargrafodaLista"/>
+        <w:numPr>
+          <w:ilvl w:val="0"/>
+          <w:numId w:val="65"/>
+        </w:numPr>
+        <w:spacing w:after="0" w:line="360" w:lineRule="auto"/>
+        <w:rPr>
+          <w:rFonts w:ascii="Arial" w:hAnsi="Arial" w:cs="Arial"/>
+          <w:b/>
+          <w:bCs/>
+          <w:sz w:val="24"/>
+          <w:szCs w:val="24"/>
+        </w:rPr>
+      </w:pPr>
+      <w:r>
+        <w:rPr>
+          <w:rFonts w:ascii="Arial" w:hAnsi="Arial" w:cs="Arial"/>
+          <w:b/>
+          <w:bCs/>
+          <w:sz w:val="24"/>
+          <w:szCs w:val="24"/>
+        </w:rPr>
+        <w:t>Header</w:t>
+      </w:r>
+    </w:p>
+    <w:p>
+      <w:pPr>
+        <w:pStyle w:val="PargrafodaLista"/>
+        <w:numPr>
+          <w:ilvl w:val="0"/>
+          <w:numId w:val="69"/>
+        </w:numPr>
+        <w:spacing w:after="0" w:line="360" w:lineRule="auto"/>
+        <w:rPr>
+          <w:rFonts w:ascii="Arial" w:hAnsi="Arial" w:cs="Arial"/>
+          <w:b/>
+          <w:bCs/>
+          <w:sz w:val="24"/>
+          <w:szCs w:val="24"/>
+        </w:rPr>
+      </w:pPr>
+      <w:r>
+        <w:rPr>
+          <w:rFonts w:ascii="Arial" w:hAnsi="Arial" w:cs="Arial"/>
+          <w:sz w:val="24"/>
+          <w:szCs w:val="24"/>
+        </w:rPr>
+        <w:t>Cabeçalho;</w:t>
+      </w:r>
+    </w:p>
+    <w:p>
+      <w:pPr>
+        <w:pStyle w:val="PargrafodaLista"/>
+        <w:numPr>
+          <w:ilvl w:val="0"/>
+          <w:numId w:val="69"/>
+        </w:numPr>
+        <w:spacing w:after="0" w:line="360" w:lineRule="auto"/>
+        <w:rPr>
+          <w:rFonts w:ascii="Arial" w:hAnsi="Arial" w:cs="Arial"/>
+          <w:b/>
+          <w:bCs/>
+          <w:sz w:val="24"/>
+          <w:szCs w:val="24"/>
+        </w:rPr>
+      </w:pPr>
+      <w:r>
+        <w:rPr>
+          <w:rFonts w:ascii="Arial" w:hAnsi="Arial" w:cs="Arial"/>
+          <w:sz w:val="24"/>
+          <w:szCs w:val="24"/>
+        </w:rPr>
+        <w:t xml:space="preserve">Geralmente tem </w:t>
+      </w:r>
+      <w:proofErr w:type="spellStart"/>
+      <w:r>
+        <w:rPr>
+          <w:rFonts w:ascii="Arial" w:hAnsi="Arial" w:cs="Arial"/>
+          <w:sz w:val="24"/>
+          <w:szCs w:val="24"/>
+        </w:rPr>
+        <w:t>headings</w:t>
+      </w:r>
+      <w:proofErr w:type="spellEnd"/>
+      <w:r>
+        <w:rPr>
+          <w:rFonts w:ascii="Arial" w:hAnsi="Arial" w:cs="Arial"/>
+          <w:sz w:val="24"/>
+          <w:szCs w:val="24"/>
+        </w:rPr>
+        <w:t>, logo, informações do autor do post/página;</w:t>
+      </w:r>
+    </w:p>
+    <w:p>
+      <w:pPr>
+        <w:pStyle w:val="PargrafodaLista"/>
+        <w:numPr>
+          <w:ilvl w:val="0"/>
+          <w:numId w:val="69"/>
+        </w:numPr>
+        <w:spacing w:after="0" w:line="360" w:lineRule="auto"/>
+        <w:rPr>
+          <w:rFonts w:ascii="Arial" w:hAnsi="Arial" w:cs="Arial"/>
+          <w:b/>
+          <w:bCs/>
+          <w:sz w:val="24"/>
+          <w:szCs w:val="24"/>
+        </w:rPr>
+      </w:pPr>
+      <w:r>
+        <w:rPr>
+          <w:rFonts w:ascii="Arial" w:hAnsi="Arial" w:cs="Arial"/>
+          <w:sz w:val="24"/>
+          <w:szCs w:val="24"/>
+        </w:rPr>
+        <w:t>Pode ter mais de um header;</w:t>
+      </w:r>
+    </w:p>
+    <w:p>
+      <w:pPr>
+        <w:pStyle w:val="PargrafodaLista"/>
+        <w:spacing w:after="0" w:line="360" w:lineRule="auto"/>
+        <w:ind w:left="1440"/>
+        <w:rPr>
+          <w:rFonts w:ascii="Arial" w:hAnsi="Arial" w:cs="Arial"/>
+          <w:b/>
+          <w:bCs/>
+          <w:sz w:val="24"/>
+          <w:szCs w:val="24"/>
+        </w:rPr>
+      </w:pPr>
+    </w:p>
+    <w:p>
+      <w:pPr>
+        <w:pStyle w:val="PargrafodaLista"/>
+        <w:numPr>
+          <w:ilvl w:val="0"/>
+          <w:numId w:val="65"/>
+        </w:numPr>
+        <w:spacing w:after="0" w:line="360" w:lineRule="auto"/>
+        <w:rPr>
+          <w:rFonts w:ascii="Arial" w:hAnsi="Arial" w:cs="Arial"/>
+          <w:b/>
+          <w:bCs/>
+          <w:sz w:val="24"/>
+          <w:szCs w:val="24"/>
+        </w:rPr>
+      </w:pPr>
+      <w:proofErr w:type="spellStart"/>
+      <w:r>
+        <w:rPr>
+          <w:rFonts w:ascii="Arial" w:hAnsi="Arial" w:cs="Arial"/>
+          <w:b/>
+          <w:bCs/>
+          <w:sz w:val="24"/>
+          <w:szCs w:val="24"/>
+        </w:rPr>
+        <w:t>Footer</w:t>
+      </w:r>
+      <w:proofErr w:type="spellEnd"/>
+    </w:p>
+    <w:p>
+      <w:pPr>
+        <w:pStyle w:val="PargrafodaLista"/>
+        <w:numPr>
+          <w:ilvl w:val="0"/>
+          <w:numId w:val="70"/>
+        </w:numPr>
+        <w:spacing w:after="0" w:line="360" w:lineRule="auto"/>
+        <w:rPr>
+          <w:rFonts w:ascii="Arial" w:hAnsi="Arial" w:cs="Arial"/>
+          <w:b/>
+          <w:bCs/>
+          <w:sz w:val="24"/>
+          <w:szCs w:val="24"/>
+        </w:rPr>
+      </w:pPr>
+      <w:r>
+        <w:rPr>
+          <w:rFonts w:ascii="Arial" w:hAnsi="Arial" w:cs="Arial"/>
+          <w:sz w:val="24"/>
+          <w:szCs w:val="24"/>
+        </w:rPr>
+        <w:t>Rodapé;</w:t>
+      </w:r>
+    </w:p>
+    <w:p>
+      <w:pPr>
+        <w:pStyle w:val="PargrafodaLista"/>
+        <w:numPr>
+          <w:ilvl w:val="0"/>
+          <w:numId w:val="70"/>
+        </w:numPr>
+        <w:spacing w:after="0" w:line="360" w:lineRule="auto"/>
+        <w:rPr>
+          <w:rFonts w:ascii="Arial" w:hAnsi="Arial" w:cs="Arial"/>
+          <w:b/>
+          <w:bCs/>
+          <w:sz w:val="24"/>
+          <w:szCs w:val="24"/>
+        </w:rPr>
+      </w:pPr>
+      <w:r>
+        <w:rPr>
+          <w:rFonts w:ascii="Arial" w:hAnsi="Arial" w:cs="Arial"/>
+          <w:sz w:val="24"/>
+          <w:szCs w:val="24"/>
+        </w:rPr>
+        <w:t xml:space="preserve">Geralmente usada para informações sobre a empresa, copyright, dados de contato e </w:t>
+      </w:r>
+      <w:proofErr w:type="spellStart"/>
+      <w:r>
+        <w:rPr>
+          <w:rFonts w:ascii="Arial" w:hAnsi="Arial" w:cs="Arial"/>
+          <w:sz w:val="24"/>
+          <w:szCs w:val="24"/>
+        </w:rPr>
+        <w:t>sitemap</w:t>
+      </w:r>
+      <w:proofErr w:type="spellEnd"/>
+      <w:r>
+        <w:rPr>
+          <w:rFonts w:ascii="Arial" w:hAnsi="Arial" w:cs="Arial"/>
+          <w:sz w:val="24"/>
+          <w:szCs w:val="24"/>
+        </w:rPr>
+        <w:t>;</w:t>
+      </w:r>
+    </w:p>
+    <w:p>
+      <w:pPr>
+        <w:pStyle w:val="PargrafodaLista"/>
+        <w:numPr>
+          <w:ilvl w:val="0"/>
+          <w:numId w:val="70"/>
+        </w:numPr>
+        <w:spacing w:after="0" w:line="360" w:lineRule="auto"/>
+        <w:rPr>
+          <w:rFonts w:ascii="Arial" w:hAnsi="Arial" w:cs="Arial"/>
+          <w:b/>
+          <w:bCs/>
+          <w:sz w:val="24"/>
+          <w:szCs w:val="24"/>
+        </w:rPr>
+      </w:pPr>
+      <w:r>
+        <w:rPr>
+          <w:rFonts w:ascii="Arial" w:hAnsi="Arial" w:cs="Arial"/>
+          <w:sz w:val="24"/>
+          <w:szCs w:val="24"/>
+        </w:rPr>
+        <w:lastRenderedPageBreak/>
+        <w:t>Também pode ter mais de um. Podendo ser utilizada em outras tags para fazer o encerramento;</w:t>
+      </w:r>
+    </w:p>
+    <w:p>
+      <w:pPr>
+        <w:pStyle w:val="PargrafodaLista"/>
+        <w:spacing w:after="0" w:line="360" w:lineRule="auto"/>
+        <w:ind w:left="1440"/>
+        <w:rPr>
+          <w:rFonts w:ascii="Arial" w:hAnsi="Arial" w:cs="Arial"/>
+          <w:b/>
+          <w:bCs/>
+          <w:sz w:val="24"/>
+          <w:szCs w:val="24"/>
+        </w:rPr>
+      </w:pPr>
+    </w:p>
+    <w:p>
+      <w:pPr>
+        <w:pStyle w:val="PargrafodaLista"/>
+        <w:numPr>
+          <w:ilvl w:val="0"/>
+          <w:numId w:val="65"/>
+        </w:numPr>
+        <w:spacing w:after="0" w:line="360" w:lineRule="auto"/>
+        <w:rPr>
+          <w:rFonts w:ascii="Arial" w:hAnsi="Arial" w:cs="Arial"/>
+          <w:b/>
+          <w:bCs/>
+          <w:sz w:val="24"/>
+          <w:szCs w:val="24"/>
+        </w:rPr>
+      </w:pPr>
+      <w:proofErr w:type="spellStart"/>
+      <w:r>
+        <w:rPr>
+          <w:rFonts w:ascii="Arial" w:hAnsi="Arial" w:cs="Arial"/>
+          <w:b/>
+          <w:bCs/>
+          <w:sz w:val="24"/>
+          <w:szCs w:val="24"/>
+        </w:rPr>
+        <w:t>Nav</w:t>
+      </w:r>
+      <w:proofErr w:type="spellEnd"/>
+    </w:p>
+    <w:p>
+      <w:pPr>
+        <w:pStyle w:val="PargrafodaLista"/>
+        <w:numPr>
+          <w:ilvl w:val="0"/>
+          <w:numId w:val="71"/>
+        </w:numPr>
+        <w:spacing w:after="0" w:line="360" w:lineRule="auto"/>
+        <w:rPr>
+          <w:rFonts w:ascii="Arial" w:hAnsi="Arial" w:cs="Arial"/>
+          <w:b/>
+          <w:bCs/>
+          <w:sz w:val="24"/>
+          <w:szCs w:val="24"/>
+        </w:rPr>
+      </w:pPr>
+      <w:r>
+        <w:rPr>
+          <w:rFonts w:ascii="Arial" w:hAnsi="Arial" w:cs="Arial"/>
+          <w:sz w:val="24"/>
+          <w:szCs w:val="24"/>
+        </w:rPr>
+        <w:t>Bloco de navegação;</w:t>
+      </w:r>
+    </w:p>
+    <w:p>
+      <w:pPr>
+        <w:pStyle w:val="PargrafodaLista"/>
+        <w:numPr>
+          <w:ilvl w:val="0"/>
+          <w:numId w:val="71"/>
+        </w:numPr>
+        <w:spacing w:after="0" w:line="360" w:lineRule="auto"/>
+        <w:rPr>
+          <w:rFonts w:ascii="Arial" w:hAnsi="Arial" w:cs="Arial"/>
+          <w:b/>
+          <w:bCs/>
+          <w:sz w:val="24"/>
+          <w:szCs w:val="24"/>
+        </w:rPr>
+      </w:pPr>
+      <w:r>
+        <w:rPr>
+          <w:rFonts w:ascii="Arial" w:hAnsi="Arial" w:cs="Arial"/>
+          <w:sz w:val="24"/>
+          <w:szCs w:val="24"/>
+        </w:rPr>
+        <w:t>Espera que dentro dele venha links;</w:t>
+      </w:r>
+    </w:p>
+    <w:p>
+      <w:pPr>
+        <w:pStyle w:val="PargrafodaLista"/>
+        <w:numPr>
+          <w:ilvl w:val="0"/>
+          <w:numId w:val="71"/>
+        </w:numPr>
+        <w:spacing w:after="0" w:line="360" w:lineRule="auto"/>
+        <w:rPr>
+          <w:rFonts w:ascii="Arial" w:hAnsi="Arial" w:cs="Arial"/>
+          <w:b/>
+          <w:bCs/>
+          <w:sz w:val="24"/>
+          <w:szCs w:val="24"/>
+        </w:rPr>
+      </w:pPr>
+      <w:r>
+        <w:rPr>
+          <w:rFonts w:ascii="Arial" w:hAnsi="Arial" w:cs="Arial"/>
+          <w:sz w:val="24"/>
+          <w:szCs w:val="24"/>
+        </w:rPr>
+        <w:t xml:space="preserve">Nem todo link precisa estar dentro de uma </w:t>
+      </w:r>
+      <w:proofErr w:type="spellStart"/>
+      <w:r>
+        <w:rPr>
+          <w:rFonts w:ascii="Arial" w:hAnsi="Arial" w:cs="Arial"/>
+          <w:sz w:val="24"/>
+          <w:szCs w:val="24"/>
+        </w:rPr>
+        <w:t>nav</w:t>
+      </w:r>
+      <w:proofErr w:type="spellEnd"/>
+      <w:r>
+        <w:rPr>
+          <w:rFonts w:ascii="Arial" w:hAnsi="Arial" w:cs="Arial"/>
+          <w:sz w:val="24"/>
+          <w:szCs w:val="24"/>
+        </w:rPr>
+        <w:t>;</w:t>
+      </w:r>
+    </w:p>
+    <w:p>
+      <w:pPr>
+        <w:pStyle w:val="PargrafodaLista"/>
+        <w:numPr>
+          <w:ilvl w:val="0"/>
+          <w:numId w:val="71"/>
+        </w:numPr>
+        <w:spacing w:after="0" w:line="360" w:lineRule="auto"/>
+        <w:rPr>
+          <w:rFonts w:ascii="Arial" w:hAnsi="Arial" w:cs="Arial"/>
+          <w:b/>
+          <w:bCs/>
+          <w:sz w:val="24"/>
+          <w:szCs w:val="24"/>
+        </w:rPr>
+      </w:pPr>
+      <w:r>
+        <w:rPr>
+          <w:rFonts w:ascii="Arial" w:hAnsi="Arial" w:cs="Arial"/>
+          <w:sz w:val="24"/>
+          <w:szCs w:val="24"/>
+        </w:rPr>
+        <w:t>O exemplo mais comum é a barra de navegação principal;</w:t>
+      </w:r>
+    </w:p>
+    <w:p>
+      <w:pPr>
+        <w:pStyle w:val="PargrafodaLista"/>
+        <w:spacing w:after="0" w:line="360" w:lineRule="auto"/>
+        <w:ind w:left="1440"/>
+        <w:rPr>
+          <w:rFonts w:ascii="Arial" w:hAnsi="Arial" w:cs="Arial"/>
+          <w:b/>
+          <w:bCs/>
+          <w:sz w:val="24"/>
+          <w:szCs w:val="24"/>
+        </w:rPr>
+      </w:pPr>
+    </w:p>
+    <w:p>
+      <w:pPr>
+        <w:pStyle w:val="PargrafodaLista"/>
+        <w:numPr>
+          <w:ilvl w:val="0"/>
+          <w:numId w:val="65"/>
+        </w:numPr>
+        <w:spacing w:after="0" w:line="360" w:lineRule="auto"/>
+        <w:rPr>
+          <w:rFonts w:ascii="Arial" w:hAnsi="Arial" w:cs="Arial"/>
+          <w:b/>
+          <w:bCs/>
+          <w:sz w:val="24"/>
+          <w:szCs w:val="24"/>
+        </w:rPr>
+      </w:pPr>
+      <w:proofErr w:type="spellStart"/>
+      <w:r>
+        <w:rPr>
+          <w:rFonts w:ascii="Arial" w:hAnsi="Arial" w:cs="Arial"/>
+          <w:b/>
+          <w:bCs/>
+          <w:sz w:val="24"/>
+          <w:szCs w:val="24"/>
+        </w:rPr>
+        <w:t>Aside</w:t>
+      </w:r>
+      <w:proofErr w:type="spellEnd"/>
+    </w:p>
+    <w:p>
+      <w:pPr>
+        <w:pStyle w:val="PargrafodaLista"/>
+        <w:numPr>
+          <w:ilvl w:val="0"/>
+          <w:numId w:val="72"/>
+        </w:numPr>
+        <w:spacing w:after="0" w:line="360" w:lineRule="auto"/>
+        <w:rPr>
+          <w:rFonts w:ascii="Arial" w:hAnsi="Arial" w:cs="Arial"/>
+          <w:b/>
+          <w:bCs/>
+          <w:sz w:val="24"/>
+          <w:szCs w:val="24"/>
+        </w:rPr>
+      </w:pPr>
+      <w:r>
+        <w:rPr>
+          <w:rFonts w:ascii="Arial" w:hAnsi="Arial" w:cs="Arial"/>
+          <w:sz w:val="24"/>
+          <w:szCs w:val="24"/>
+        </w:rPr>
+        <w:t>Geralmente usado para criar conteúdo ao lado de um conteúdo principal;</w:t>
+      </w:r>
+    </w:p>
+    <w:p>
+      <w:pPr>
+        <w:pStyle w:val="PargrafodaLista"/>
+        <w:numPr>
+          <w:ilvl w:val="0"/>
+          <w:numId w:val="72"/>
+        </w:numPr>
+        <w:spacing w:after="0" w:line="360" w:lineRule="auto"/>
+        <w:rPr>
+          <w:rFonts w:ascii="Arial" w:hAnsi="Arial" w:cs="Arial"/>
+          <w:b/>
+          <w:bCs/>
+          <w:sz w:val="24"/>
+          <w:szCs w:val="24"/>
+        </w:rPr>
+      </w:pPr>
+      <w:r>
+        <w:rPr>
+          <w:rFonts w:ascii="Arial" w:hAnsi="Arial" w:cs="Arial"/>
+          <w:sz w:val="24"/>
+          <w:szCs w:val="24"/>
+        </w:rPr>
+        <w:t xml:space="preserve">O conteúdo dentro de um </w:t>
+      </w:r>
+      <w:proofErr w:type="spellStart"/>
+      <w:r>
+        <w:rPr>
+          <w:rFonts w:ascii="Arial" w:hAnsi="Arial" w:cs="Arial"/>
+          <w:sz w:val="24"/>
+          <w:szCs w:val="24"/>
+        </w:rPr>
+        <w:t>aside</w:t>
+      </w:r>
+      <w:proofErr w:type="spellEnd"/>
+      <w:r>
+        <w:rPr>
+          <w:rFonts w:ascii="Arial" w:hAnsi="Arial" w:cs="Arial"/>
+          <w:sz w:val="24"/>
+          <w:szCs w:val="24"/>
+        </w:rPr>
+        <w:t xml:space="preserve"> relaciona indiretamente ao conteúdo principal;</w:t>
+      </w:r>
+    </w:p>
+    <w:p>
+      <w:pPr>
+        <w:pStyle w:val="PargrafodaLista"/>
+        <w:spacing w:after="0" w:line="360" w:lineRule="auto"/>
+        <w:ind w:left="1440"/>
+        <w:rPr>
+          <w:rFonts w:ascii="Arial" w:hAnsi="Arial" w:cs="Arial"/>
+          <w:b/>
+          <w:bCs/>
+          <w:sz w:val="24"/>
+          <w:szCs w:val="24"/>
+        </w:rPr>
+      </w:pPr>
+    </w:p>
+    <w:p>
+      <w:pPr>
+        <w:pStyle w:val="PargrafodaLista"/>
+        <w:numPr>
+          <w:ilvl w:val="0"/>
+          <w:numId w:val="65"/>
+        </w:numPr>
+        <w:spacing w:after="0" w:line="360" w:lineRule="auto"/>
+        <w:rPr>
+          <w:rFonts w:ascii="Arial" w:hAnsi="Arial" w:cs="Arial"/>
+          <w:b/>
+          <w:bCs/>
+          <w:sz w:val="24"/>
+          <w:szCs w:val="24"/>
+        </w:rPr>
+      </w:pPr>
+      <w:r>
+        <w:rPr>
+          <w:rFonts w:ascii="Arial" w:hAnsi="Arial" w:cs="Arial"/>
+          <w:b/>
+          <w:bCs/>
+          <w:sz w:val="24"/>
+          <w:szCs w:val="24"/>
+        </w:rPr>
+        <w:t xml:space="preserve">Figure + </w:t>
+      </w:r>
+      <w:proofErr w:type="spellStart"/>
+      <w:r>
+        <w:rPr>
+          <w:rFonts w:ascii="Arial" w:hAnsi="Arial" w:cs="Arial"/>
+          <w:b/>
+          <w:bCs/>
+          <w:sz w:val="24"/>
+          <w:szCs w:val="24"/>
+        </w:rPr>
+        <w:t>Figcaption</w:t>
+      </w:r>
+      <w:proofErr w:type="spellEnd"/>
+    </w:p>
+    <w:p>
+      <w:pPr>
+        <w:pStyle w:val="PargrafodaLista"/>
+        <w:numPr>
+          <w:ilvl w:val="0"/>
+          <w:numId w:val="73"/>
+        </w:numPr>
+        <w:spacing w:after="0" w:line="360" w:lineRule="auto"/>
+        <w:rPr>
+          <w:rFonts w:ascii="Arial" w:hAnsi="Arial" w:cs="Arial"/>
+          <w:b/>
+          <w:bCs/>
+          <w:sz w:val="24"/>
+          <w:szCs w:val="24"/>
+        </w:rPr>
+      </w:pPr>
+      <w:r>
+        <w:rPr>
+          <w:rFonts w:ascii="Arial" w:hAnsi="Arial" w:cs="Arial"/>
+          <w:sz w:val="24"/>
+          <w:szCs w:val="24"/>
+        </w:rPr>
+        <w:t>Figure é como um elemento pai para exibição de imagens;</w:t>
+      </w:r>
+    </w:p>
+    <w:p>
+      <w:pPr>
+        <w:pStyle w:val="PargrafodaLista"/>
+        <w:numPr>
+          <w:ilvl w:val="0"/>
+          <w:numId w:val="73"/>
+        </w:numPr>
+        <w:spacing w:after="0" w:line="360" w:lineRule="auto"/>
+        <w:rPr>
+          <w:rFonts w:ascii="Arial" w:hAnsi="Arial" w:cs="Arial"/>
+          <w:b/>
+          <w:bCs/>
+          <w:sz w:val="24"/>
+          <w:szCs w:val="24"/>
+        </w:rPr>
+      </w:pPr>
+      <w:proofErr w:type="spellStart"/>
+      <w:r>
+        <w:rPr>
+          <w:rFonts w:ascii="Arial" w:hAnsi="Arial" w:cs="Arial"/>
+          <w:sz w:val="24"/>
+          <w:szCs w:val="24"/>
+        </w:rPr>
+        <w:t>Ficaption</w:t>
+      </w:r>
+      <w:proofErr w:type="spellEnd"/>
+      <w:r>
+        <w:rPr>
+          <w:rFonts w:ascii="Arial" w:hAnsi="Arial" w:cs="Arial"/>
+          <w:sz w:val="24"/>
+          <w:szCs w:val="24"/>
+        </w:rPr>
+        <w:t xml:space="preserve"> = Legenda;</w:t>
+      </w:r>
+    </w:p>
+    <w:p>
+      <w:pPr>
+        <w:pStyle w:val="PargrafodaLista"/>
+        <w:numPr>
+          <w:ilvl w:val="0"/>
+          <w:numId w:val="73"/>
+        </w:numPr>
+        <w:spacing w:after="0" w:line="360" w:lineRule="auto"/>
+        <w:rPr>
+          <w:rFonts w:ascii="Arial" w:hAnsi="Arial" w:cs="Arial"/>
+          <w:b/>
+          <w:bCs/>
+          <w:sz w:val="24"/>
+          <w:szCs w:val="24"/>
+        </w:rPr>
+      </w:pPr>
+      <w:r>
+        <w:rPr>
+          <w:rFonts w:ascii="Arial" w:hAnsi="Arial" w:cs="Arial"/>
+          <w:sz w:val="24"/>
+          <w:szCs w:val="24"/>
+        </w:rPr>
+        <w:t xml:space="preserve">O </w:t>
+      </w:r>
+      <w:proofErr w:type="spellStart"/>
+      <w:r>
+        <w:rPr>
+          <w:rFonts w:ascii="Arial" w:hAnsi="Arial" w:cs="Arial"/>
+          <w:sz w:val="24"/>
+          <w:szCs w:val="24"/>
+        </w:rPr>
+        <w:t>figcaption</w:t>
+      </w:r>
+      <w:proofErr w:type="spellEnd"/>
+      <w:r>
+        <w:rPr>
+          <w:rFonts w:ascii="Arial" w:hAnsi="Arial" w:cs="Arial"/>
+          <w:sz w:val="24"/>
+          <w:szCs w:val="24"/>
+        </w:rPr>
+        <w:t xml:space="preserve"> representa o atributo </w:t>
+      </w:r>
+      <w:proofErr w:type="spellStart"/>
+      <w:r>
+        <w:rPr>
+          <w:rFonts w:ascii="Arial" w:hAnsi="Arial" w:cs="Arial"/>
+          <w:sz w:val="24"/>
+          <w:szCs w:val="24"/>
+        </w:rPr>
+        <w:t>alt</w:t>
+      </w:r>
+      <w:proofErr w:type="spellEnd"/>
+      <w:r>
+        <w:rPr>
+          <w:rFonts w:ascii="Arial" w:hAnsi="Arial" w:cs="Arial"/>
+          <w:sz w:val="24"/>
+          <w:szCs w:val="24"/>
+        </w:rPr>
+        <w:t xml:space="preserve"> de um </w:t>
+      </w:r>
+      <w:proofErr w:type="spellStart"/>
+      <w:r>
+        <w:rPr>
+          <w:rFonts w:ascii="Arial" w:hAnsi="Arial" w:cs="Arial"/>
+          <w:sz w:val="24"/>
+          <w:szCs w:val="24"/>
+        </w:rPr>
+        <w:t>img</w:t>
+      </w:r>
+      <w:proofErr w:type="spellEnd"/>
+      <w:r>
+        <w:rPr>
+          <w:rFonts w:ascii="Arial" w:hAnsi="Arial" w:cs="Arial"/>
+          <w:sz w:val="24"/>
+          <w:szCs w:val="24"/>
+        </w:rPr>
+        <w:t>;</w:t>
+      </w:r>
+    </w:p>
+    <w:p>
+      <w:pPr>
+        <w:pStyle w:val="PargrafodaLista"/>
+        <w:spacing w:after="0" w:line="360" w:lineRule="auto"/>
+        <w:ind w:left="1440"/>
+        <w:rPr>
+          <w:rFonts w:ascii="Arial" w:hAnsi="Arial" w:cs="Arial"/>
+          <w:b/>
+          <w:bCs/>
+          <w:sz w:val="24"/>
+          <w:szCs w:val="24"/>
+        </w:rPr>
+      </w:pPr>
+    </w:p>
+    <w:p>
+      <w:pPr>
+        <w:pStyle w:val="PargrafodaLista"/>
+        <w:numPr>
+          <w:ilvl w:val="0"/>
+          <w:numId w:val="65"/>
+        </w:numPr>
+        <w:spacing w:after="0" w:line="360" w:lineRule="auto"/>
+        <w:rPr>
+          <w:rFonts w:ascii="Arial" w:hAnsi="Arial" w:cs="Arial"/>
+          <w:b/>
+          <w:bCs/>
+          <w:sz w:val="24"/>
+          <w:szCs w:val="24"/>
+        </w:rPr>
+      </w:pPr>
+      <w:proofErr w:type="spellStart"/>
+      <w:r>
+        <w:rPr>
+          <w:rFonts w:ascii="Arial" w:hAnsi="Arial" w:cs="Arial"/>
+          <w:b/>
+          <w:bCs/>
+          <w:sz w:val="24"/>
+          <w:szCs w:val="24"/>
+        </w:rPr>
+        <w:t>Main</w:t>
+      </w:r>
+      <w:proofErr w:type="spellEnd"/>
+    </w:p>
+    <w:p>
+      <w:pPr>
+        <w:pStyle w:val="PargrafodaLista"/>
+        <w:numPr>
+          <w:ilvl w:val="0"/>
+          <w:numId w:val="74"/>
+        </w:numPr>
+        <w:spacing w:after="0" w:line="360" w:lineRule="auto"/>
+        <w:rPr>
+          <w:rFonts w:ascii="Arial" w:hAnsi="Arial" w:cs="Arial"/>
+          <w:b/>
+          <w:bCs/>
+          <w:sz w:val="24"/>
+          <w:szCs w:val="24"/>
+        </w:rPr>
+      </w:pPr>
+      <w:r>
+        <w:rPr>
+          <w:rFonts w:ascii="Arial" w:hAnsi="Arial" w:cs="Arial"/>
+          <w:sz w:val="24"/>
+          <w:szCs w:val="24"/>
+        </w:rPr>
+        <w:t>É uma tag que engloba a parte mais importante da página;</w:t>
+      </w:r>
+    </w:p>
+    <w:p>
+      <w:pPr>
+        <w:pStyle w:val="PargrafodaLista"/>
+        <w:numPr>
+          <w:ilvl w:val="0"/>
+          <w:numId w:val="74"/>
+        </w:numPr>
+        <w:spacing w:after="0" w:line="360" w:lineRule="auto"/>
+        <w:rPr>
+          <w:rFonts w:ascii="Arial" w:hAnsi="Arial" w:cs="Arial"/>
+          <w:b/>
+          <w:bCs/>
+          <w:sz w:val="24"/>
+          <w:szCs w:val="24"/>
+        </w:rPr>
+      </w:pPr>
+      <w:r>
+        <w:rPr>
+          <w:rFonts w:ascii="Arial" w:hAnsi="Arial" w:cs="Arial"/>
+          <w:sz w:val="24"/>
+          <w:szCs w:val="24"/>
+        </w:rPr>
+        <w:t xml:space="preserve">Só pode usar uma única tag </w:t>
+      </w:r>
+      <w:proofErr w:type="spellStart"/>
+      <w:r>
+        <w:rPr>
+          <w:rFonts w:ascii="Arial" w:hAnsi="Arial" w:cs="Arial"/>
+          <w:sz w:val="24"/>
+          <w:szCs w:val="24"/>
+        </w:rPr>
+        <w:t>main</w:t>
+      </w:r>
+      <w:proofErr w:type="spellEnd"/>
+      <w:r>
+        <w:rPr>
+          <w:rFonts w:ascii="Arial" w:hAnsi="Arial" w:cs="Arial"/>
+          <w:sz w:val="24"/>
+          <w:szCs w:val="24"/>
+        </w:rPr>
+        <w:t xml:space="preserve"> por página;</w:t>
+      </w:r>
+    </w:p>
+    <w:p>
+      <w:pPr>
+        <w:pStyle w:val="PargrafodaLista"/>
+        <w:spacing w:after="0" w:line="360" w:lineRule="auto"/>
+        <w:ind w:left="1440"/>
+        <w:rPr>
+          <w:rFonts w:ascii="Arial" w:hAnsi="Arial" w:cs="Arial"/>
+          <w:b/>
+          <w:bCs/>
+          <w:sz w:val="24"/>
+          <w:szCs w:val="24"/>
+        </w:rPr>
+      </w:pPr>
+    </w:p>
+    <w:p>
+      <w:pPr>
+        <w:pStyle w:val="PargrafodaLista"/>
+        <w:numPr>
+          <w:ilvl w:val="0"/>
+          <w:numId w:val="65"/>
+        </w:numPr>
+        <w:spacing w:after="0" w:line="360" w:lineRule="auto"/>
+        <w:rPr>
+          <w:rFonts w:ascii="Arial" w:hAnsi="Arial" w:cs="Arial"/>
+          <w:b/>
+          <w:bCs/>
+          <w:sz w:val="24"/>
+          <w:szCs w:val="24"/>
+        </w:rPr>
+      </w:pPr>
+      <w:r>
+        <w:rPr>
+          <w:rFonts w:ascii="Arial" w:hAnsi="Arial" w:cs="Arial"/>
+          <w:b/>
+          <w:bCs/>
+          <w:sz w:val="24"/>
+          <w:szCs w:val="24"/>
+        </w:rPr>
+        <w:t>Mark</w:t>
+      </w:r>
+    </w:p>
+    <w:p>
+      <w:pPr>
+        <w:pStyle w:val="PargrafodaLista"/>
+        <w:numPr>
+          <w:ilvl w:val="0"/>
+          <w:numId w:val="75"/>
+        </w:numPr>
+        <w:spacing w:after="0" w:line="360" w:lineRule="auto"/>
+        <w:rPr>
+          <w:rFonts w:ascii="Arial" w:hAnsi="Arial" w:cs="Arial"/>
+          <w:b/>
+          <w:bCs/>
+          <w:sz w:val="24"/>
+          <w:szCs w:val="24"/>
+        </w:rPr>
+      </w:pPr>
+      <w:r>
+        <w:rPr>
+          <w:rFonts w:ascii="Arial" w:hAnsi="Arial" w:cs="Arial"/>
+          <w:sz w:val="24"/>
+          <w:szCs w:val="24"/>
+        </w:rPr>
+        <w:t xml:space="preserve">É uma tag que substitui o </w:t>
+      </w:r>
+      <w:proofErr w:type="spellStart"/>
+      <w:r>
+        <w:rPr>
+          <w:rFonts w:ascii="Arial" w:hAnsi="Arial" w:cs="Arial"/>
+          <w:sz w:val="24"/>
+          <w:szCs w:val="24"/>
+        </w:rPr>
+        <w:t>span</w:t>
+      </w:r>
+      <w:proofErr w:type="spellEnd"/>
+      <w:r>
+        <w:rPr>
+          <w:rFonts w:ascii="Arial" w:hAnsi="Arial" w:cs="Arial"/>
+          <w:sz w:val="24"/>
+          <w:szCs w:val="24"/>
+        </w:rPr>
+        <w:t>. Dentro dela deve conter um texto;</w:t>
+      </w:r>
+    </w:p>
+    <w:p>
+      <w:pPr>
+        <w:pStyle w:val="PargrafodaLista"/>
+        <w:numPr>
+          <w:ilvl w:val="0"/>
+          <w:numId w:val="75"/>
+        </w:numPr>
+        <w:spacing w:after="0" w:line="360" w:lineRule="auto"/>
+        <w:rPr>
+          <w:rFonts w:ascii="Arial" w:hAnsi="Arial" w:cs="Arial"/>
+          <w:b/>
+          <w:bCs/>
+          <w:sz w:val="24"/>
+          <w:szCs w:val="24"/>
+        </w:rPr>
+      </w:pPr>
+      <w:r>
+        <w:rPr>
+          <w:rFonts w:ascii="Arial" w:hAnsi="Arial" w:cs="Arial"/>
+          <w:sz w:val="24"/>
+          <w:szCs w:val="24"/>
+        </w:rPr>
+        <w:t>Ela define um conteúdo que precisa estar em evidência;</w:t>
       </w:r>
     </w:p>
     <w:p>
@@ -15054,6 +16529,119 @@
     </w:lvl>
   </w:abstractNum>
   <w:abstractNum w:abstractNumId="4" w15:restartNumberingAfterBreak="0">
+    <w:nsid w:val="0B4C0999"/>
+    <w:multiLevelType w:val="hybridMultilevel"/>
+    <w:tmpl w:val="ED44FC92"/>
+    <w:lvl w:ilvl="0" w:tplc="04160001">
+      <w:start w:val="1"/>
+      <w:numFmt w:val="bullet"/>
+      <w:lvlText w:val=""/>
+      <w:lvlJc w:val="left"/>
+      <w:pPr>
+        <w:ind w:left="1440" w:hanging="360"/>
+      </w:pPr>
+      <w:rPr>
+        <w:rFonts w:ascii="Symbol" w:hAnsi="Symbol" w:hint="default"/>
+      </w:rPr>
+    </w:lvl>
+    <w:lvl w:ilvl="1" w:tplc="04160003" w:tentative="1">
+      <w:start w:val="1"/>
+      <w:numFmt w:val="bullet"/>
+      <w:lvlText w:val="o"/>
+      <w:lvlJc w:val="left"/>
+      <w:pPr>
+        <w:ind w:left="2160" w:hanging="360"/>
+      </w:pPr>
+      <w:rPr>
+        <w:rFonts w:ascii="Courier New" w:hAnsi="Courier New" w:cs="Courier New" w:hint="default"/>
+      </w:rPr>
+    </w:lvl>
+    <w:lvl w:ilvl="2" w:tplc="04160005" w:tentative="1">
+      <w:start w:val="1"/>
+      <w:numFmt w:val="bullet"/>
+      <w:lvlText w:val=""/>
+      <w:lvlJc w:val="left"/>
+      <w:pPr>
+        <w:ind w:left="2880" w:hanging="360"/>
+      </w:pPr>
+      <w:rPr>
+        <w:rFonts w:ascii="Wingdings" w:hAnsi="Wingdings" w:hint="default"/>
+      </w:rPr>
+    </w:lvl>
+    <w:lvl w:ilvl="3" w:tplc="04160001" w:tentative="1">
+      <w:start w:val="1"/>
+      <w:numFmt w:val="bullet"/>
+      <w:lvlText w:val=""/>
+      <w:lvlJc w:val="left"/>
+      <w:pPr>
+        <w:ind w:left="3600" w:hanging="360"/>
+      </w:pPr>
+      <w:rPr>
+        <w:rFonts w:ascii="Symbol" w:hAnsi="Symbol" w:hint="default"/>
+      </w:rPr>
+    </w:lvl>
+    <w:lvl w:ilvl="4" w:tplc="04160003" w:tentative="1">
+      <w:start w:val="1"/>
+      <w:numFmt w:val="bullet"/>
+      <w:lvlText w:val="o"/>
+      <w:lvlJc w:val="left"/>
+      <w:pPr>
+        <w:ind w:left="4320" w:hanging="360"/>
+      </w:pPr>
+      <w:rPr>
+        <w:rFonts w:ascii="Courier New" w:hAnsi="Courier New" w:cs="Courier New" w:hint="default"/>
+      </w:rPr>
+    </w:lvl>
+    <w:lvl w:ilvl="5" w:tplc="04160005" w:tentative="1">
+      <w:start w:val="1"/>
+      <w:numFmt w:val="bullet"/>
+      <w:lvlText w:val=""/>
+      <w:lvlJc w:val="left"/>
+      <w:pPr>
+        <w:ind w:left="5040" w:hanging="360"/>
+      </w:pPr>
+      <w:rPr>
+        <w:rFonts w:ascii="Wingdings" w:hAnsi="Wingdings" w:hint="default"/>
+      </w:rPr>
+    </w:lvl>
+    <w:lvl w:ilvl="6" w:tplc="04160001" w:tentative="1">
+      <w:start w:val="1"/>
+      <w:numFmt w:val="bullet"/>
+      <w:lvlText w:val=""/>
+      <w:lvlJc w:val="left"/>
+      <w:pPr>
+        <w:ind w:left="5760" w:hanging="360"/>
+      </w:pPr>
+      <w:rPr>
+        <w:rFonts w:ascii="Symbol" w:hAnsi="Symbol" w:hint="default"/>
+      </w:rPr>
+    </w:lvl>
+    <w:lvl w:ilvl="7" w:tplc="04160003" w:tentative="1">
+      <w:start w:val="1"/>
+      <w:numFmt w:val="bullet"/>
+      <w:lvlText w:val="o"/>
+      <w:lvlJc w:val="left"/>
+      <w:pPr>
+        <w:ind w:left="6480" w:hanging="360"/>
+      </w:pPr>
+      <w:rPr>
+        <w:rFonts w:ascii="Courier New" w:hAnsi="Courier New" w:cs="Courier New" w:hint="default"/>
+      </w:rPr>
+    </w:lvl>
+    <w:lvl w:ilvl="8" w:tplc="04160005" w:tentative="1">
+      <w:start w:val="1"/>
+      <w:numFmt w:val="bullet"/>
+      <w:lvlText w:val=""/>
+      <w:lvlJc w:val="left"/>
+      <w:pPr>
+        <w:ind w:left="7200" w:hanging="360"/>
+      </w:pPr>
+      <w:rPr>
+        <w:rFonts w:ascii="Wingdings" w:hAnsi="Wingdings" w:hint="default"/>
+      </w:rPr>
+    </w:lvl>
+  </w:abstractNum>
+  <w:abstractNum w:abstractNumId="5" w15:restartNumberingAfterBreak="0">
     <w:nsid w:val="0B723659"/>
     <w:multiLevelType w:val="hybridMultilevel"/>
     <w:tmpl w:val="73F01A1E"/>
@@ -15166,7 +16754,7 @@
       </w:rPr>
     </w:lvl>
   </w:abstractNum>
-  <w:abstractNum w:abstractNumId="5" w15:restartNumberingAfterBreak="0">
+  <w:abstractNum w:abstractNumId="6" w15:restartNumberingAfterBreak="0">
     <w:nsid w:val="118F45C3"/>
     <w:multiLevelType w:val="hybridMultilevel"/>
     <w:tmpl w:val="238034CC"/>
@@ -15279,7 +16867,7 @@
       </w:rPr>
     </w:lvl>
   </w:abstractNum>
-  <w:abstractNum w:abstractNumId="6" w15:restartNumberingAfterBreak="0">
+  <w:abstractNum w:abstractNumId="7" w15:restartNumberingAfterBreak="0">
     <w:nsid w:val="11F33BC7"/>
     <w:multiLevelType w:val="hybridMultilevel"/>
     <w:tmpl w:val="AA5C0FFA"/>
@@ -15369,7 +16957,120 @@
       </w:pPr>
     </w:lvl>
   </w:abstractNum>
-  <w:abstractNum w:abstractNumId="7" w15:restartNumberingAfterBreak="0">
+  <w:abstractNum w:abstractNumId="8" w15:restartNumberingAfterBreak="0">
+    <w:nsid w:val="12796FBC"/>
+    <w:multiLevelType w:val="hybridMultilevel"/>
+    <w:tmpl w:val="B0E0F348"/>
+    <w:lvl w:ilvl="0" w:tplc="04160001">
+      <w:start w:val="1"/>
+      <w:numFmt w:val="bullet"/>
+      <w:lvlText w:val=""/>
+      <w:lvlJc w:val="left"/>
+      <w:pPr>
+        <w:ind w:left="1440" w:hanging="360"/>
+      </w:pPr>
+      <w:rPr>
+        <w:rFonts w:ascii="Symbol" w:hAnsi="Symbol" w:hint="default"/>
+      </w:rPr>
+    </w:lvl>
+    <w:lvl w:ilvl="1" w:tplc="04160003" w:tentative="1">
+      <w:start w:val="1"/>
+      <w:numFmt w:val="bullet"/>
+      <w:lvlText w:val="o"/>
+      <w:lvlJc w:val="left"/>
+      <w:pPr>
+        <w:ind w:left="2160" w:hanging="360"/>
+      </w:pPr>
+      <w:rPr>
+        <w:rFonts w:ascii="Courier New" w:hAnsi="Courier New" w:cs="Courier New" w:hint="default"/>
+      </w:rPr>
+    </w:lvl>
+    <w:lvl w:ilvl="2" w:tplc="04160005" w:tentative="1">
+      <w:start w:val="1"/>
+      <w:numFmt w:val="bullet"/>
+      <w:lvlText w:val=""/>
+      <w:lvlJc w:val="left"/>
+      <w:pPr>
+        <w:ind w:left="2880" w:hanging="360"/>
+      </w:pPr>
+      <w:rPr>
+        <w:rFonts w:ascii="Wingdings" w:hAnsi="Wingdings" w:hint="default"/>
+      </w:rPr>
+    </w:lvl>
+    <w:lvl w:ilvl="3" w:tplc="04160001" w:tentative="1">
+      <w:start w:val="1"/>
+      <w:numFmt w:val="bullet"/>
+      <w:lvlText w:val=""/>
+      <w:lvlJc w:val="left"/>
+      <w:pPr>
+        <w:ind w:left="3600" w:hanging="360"/>
+      </w:pPr>
+      <w:rPr>
+        <w:rFonts w:ascii="Symbol" w:hAnsi="Symbol" w:hint="default"/>
+      </w:rPr>
+    </w:lvl>
+    <w:lvl w:ilvl="4" w:tplc="04160003" w:tentative="1">
+      <w:start w:val="1"/>
+      <w:numFmt w:val="bullet"/>
+      <w:lvlText w:val="o"/>
+      <w:lvlJc w:val="left"/>
+      <w:pPr>
+        <w:ind w:left="4320" w:hanging="360"/>
+      </w:pPr>
+      <w:rPr>
+        <w:rFonts w:ascii="Courier New" w:hAnsi="Courier New" w:cs="Courier New" w:hint="default"/>
+      </w:rPr>
+    </w:lvl>
+    <w:lvl w:ilvl="5" w:tplc="04160005" w:tentative="1">
+      <w:start w:val="1"/>
+      <w:numFmt w:val="bullet"/>
+      <w:lvlText w:val=""/>
+      <w:lvlJc w:val="left"/>
+      <w:pPr>
+        <w:ind w:left="5040" w:hanging="360"/>
+      </w:pPr>
+      <w:rPr>
+        <w:rFonts w:ascii="Wingdings" w:hAnsi="Wingdings" w:hint="default"/>
+      </w:rPr>
+    </w:lvl>
+    <w:lvl w:ilvl="6" w:tplc="04160001" w:tentative="1">
+      <w:start w:val="1"/>
+      <w:numFmt w:val="bullet"/>
+      <w:lvlText w:val=""/>
+      <w:lvlJc w:val="left"/>
+      <w:pPr>
+        <w:ind w:left="5760" w:hanging="360"/>
+      </w:pPr>
+      <w:rPr>
+        <w:rFonts w:ascii="Symbol" w:hAnsi="Symbol" w:hint="default"/>
+      </w:rPr>
+    </w:lvl>
+    <w:lvl w:ilvl="7" w:tplc="04160003" w:tentative="1">
+      <w:start w:val="1"/>
+      <w:numFmt w:val="bullet"/>
+      <w:lvlText w:val="o"/>
+      <w:lvlJc w:val="left"/>
+      <w:pPr>
+        <w:ind w:left="6480" w:hanging="360"/>
+      </w:pPr>
+      <w:rPr>
+        <w:rFonts w:ascii="Courier New" w:hAnsi="Courier New" w:cs="Courier New" w:hint="default"/>
+      </w:rPr>
+    </w:lvl>
+    <w:lvl w:ilvl="8" w:tplc="04160005" w:tentative="1">
+      <w:start w:val="1"/>
+      <w:numFmt w:val="bullet"/>
+      <w:lvlText w:val=""/>
+      <w:lvlJc w:val="left"/>
+      <w:pPr>
+        <w:ind w:left="7200" w:hanging="360"/>
+      </w:pPr>
+      <w:rPr>
+        <w:rFonts w:ascii="Wingdings" w:hAnsi="Wingdings" w:hint="default"/>
+      </w:rPr>
+    </w:lvl>
+  </w:abstractNum>
+  <w:abstractNum w:abstractNumId="9" w15:restartNumberingAfterBreak="0">
     <w:nsid w:val="13206163"/>
     <w:multiLevelType w:val="hybridMultilevel"/>
     <w:tmpl w:val="D420855E"/>
@@ -15482,7 +17183,7 @@
       </w:rPr>
     </w:lvl>
   </w:abstractNum>
-  <w:abstractNum w:abstractNumId="8" w15:restartNumberingAfterBreak="0">
+  <w:abstractNum w:abstractNumId="10" w15:restartNumberingAfterBreak="0">
     <w:nsid w:val="13CE7E6D"/>
     <w:multiLevelType w:val="hybridMultilevel"/>
     <w:tmpl w:val="CD5AA692"/>
@@ -15595,7 +17296,7 @@
       </w:rPr>
     </w:lvl>
   </w:abstractNum>
-  <w:abstractNum w:abstractNumId="9" w15:restartNumberingAfterBreak="0">
+  <w:abstractNum w:abstractNumId="11" w15:restartNumberingAfterBreak="0">
     <w:nsid w:val="191147F6"/>
     <w:multiLevelType w:val="hybridMultilevel"/>
     <w:tmpl w:val="B5C4B96E"/>
@@ -15708,7 +17409,7 @@
       </w:rPr>
     </w:lvl>
   </w:abstractNum>
-  <w:abstractNum w:abstractNumId="10" w15:restartNumberingAfterBreak="0">
+  <w:abstractNum w:abstractNumId="12" w15:restartNumberingAfterBreak="0">
     <w:nsid w:val="1C9F36A5"/>
     <w:multiLevelType w:val="hybridMultilevel"/>
     <w:tmpl w:val="311A170A"/>
@@ -15821,7 +17522,7 @@
       </w:rPr>
     </w:lvl>
   </w:abstractNum>
-  <w:abstractNum w:abstractNumId="11" w15:restartNumberingAfterBreak="0">
+  <w:abstractNum w:abstractNumId="13" w15:restartNumberingAfterBreak="0">
     <w:nsid w:val="1CD67936"/>
     <w:multiLevelType w:val="hybridMultilevel"/>
     <w:tmpl w:val="AF90C038"/>
@@ -15934,7 +17635,7 @@
       </w:rPr>
     </w:lvl>
   </w:abstractNum>
-  <w:abstractNum w:abstractNumId="12" w15:restartNumberingAfterBreak="0">
+  <w:abstractNum w:abstractNumId="14" w15:restartNumberingAfterBreak="0">
     <w:nsid w:val="1E1E2C06"/>
     <w:multiLevelType w:val="hybridMultilevel"/>
     <w:tmpl w:val="5C12B572"/>
@@ -16047,7 +17748,7 @@
       </w:rPr>
     </w:lvl>
   </w:abstractNum>
-  <w:abstractNum w:abstractNumId="13" w15:restartNumberingAfterBreak="0">
+  <w:abstractNum w:abstractNumId="15" w15:restartNumberingAfterBreak="0">
     <w:nsid w:val="22F54543"/>
     <w:multiLevelType w:val="hybridMultilevel"/>
     <w:tmpl w:val="B5808F66"/>
@@ -16160,7 +17861,7 @@
       </w:rPr>
     </w:lvl>
   </w:abstractNum>
-  <w:abstractNum w:abstractNumId="14" w15:restartNumberingAfterBreak="0">
+  <w:abstractNum w:abstractNumId="16" w15:restartNumberingAfterBreak="0">
     <w:nsid w:val="233C7031"/>
     <w:multiLevelType w:val="hybridMultilevel"/>
     <w:tmpl w:val="3DEE3FD6"/>
@@ -16273,7 +17974,7 @@
       </w:rPr>
     </w:lvl>
   </w:abstractNum>
-  <w:abstractNum w:abstractNumId="15" w15:restartNumberingAfterBreak="0">
+  <w:abstractNum w:abstractNumId="17" w15:restartNumberingAfterBreak="0">
     <w:nsid w:val="247D1A50"/>
     <w:multiLevelType w:val="hybridMultilevel"/>
     <w:tmpl w:val="2968EFB0"/>
@@ -16386,7 +18087,7 @@
       </w:rPr>
     </w:lvl>
   </w:abstractNum>
-  <w:abstractNum w:abstractNumId="16" w15:restartNumberingAfterBreak="0">
+  <w:abstractNum w:abstractNumId="18" w15:restartNumberingAfterBreak="0">
     <w:nsid w:val="272D2B64"/>
     <w:multiLevelType w:val="hybridMultilevel"/>
     <w:tmpl w:val="BD7CB07C"/>
@@ -16499,7 +18200,7 @@
       </w:rPr>
     </w:lvl>
   </w:abstractNum>
-  <w:abstractNum w:abstractNumId="17" w15:restartNumberingAfterBreak="0">
+  <w:abstractNum w:abstractNumId="19" w15:restartNumberingAfterBreak="0">
     <w:nsid w:val="2BE94560"/>
     <w:multiLevelType w:val="hybridMultilevel"/>
     <w:tmpl w:val="5F38711A"/>
@@ -16612,7 +18313,7 @@
       </w:rPr>
     </w:lvl>
   </w:abstractNum>
-  <w:abstractNum w:abstractNumId="18" w15:restartNumberingAfterBreak="0">
+  <w:abstractNum w:abstractNumId="20" w15:restartNumberingAfterBreak="0">
     <w:nsid w:val="2CE87896"/>
     <w:multiLevelType w:val="hybridMultilevel"/>
     <w:tmpl w:val="4BFA404C"/>
@@ -16698,7 +18399,7 @@
       </w:pPr>
     </w:lvl>
   </w:abstractNum>
-  <w:abstractNum w:abstractNumId="19" w15:restartNumberingAfterBreak="0">
+  <w:abstractNum w:abstractNumId="21" w15:restartNumberingAfterBreak="0">
     <w:nsid w:val="2E913D0E"/>
     <w:multiLevelType w:val="hybridMultilevel"/>
     <w:tmpl w:val="BE625ED8"/>
@@ -16784,7 +18485,7 @@
       </w:pPr>
     </w:lvl>
   </w:abstractNum>
-  <w:abstractNum w:abstractNumId="20" w15:restartNumberingAfterBreak="0">
+  <w:abstractNum w:abstractNumId="22" w15:restartNumberingAfterBreak="0">
     <w:nsid w:val="30090095"/>
     <w:multiLevelType w:val="hybridMultilevel"/>
     <w:tmpl w:val="FB8CC03E"/>
@@ -16897,7 +18598,7 @@
       </w:rPr>
     </w:lvl>
   </w:abstractNum>
-  <w:abstractNum w:abstractNumId="21" w15:restartNumberingAfterBreak="0">
+  <w:abstractNum w:abstractNumId="23" w15:restartNumberingAfterBreak="0">
     <w:nsid w:val="30CB23A0"/>
     <w:multiLevelType w:val="hybridMultilevel"/>
     <w:tmpl w:val="B22CBBF4"/>
@@ -17010,7 +18711,7 @@
       </w:rPr>
     </w:lvl>
   </w:abstractNum>
-  <w:abstractNum w:abstractNumId="22" w15:restartNumberingAfterBreak="0">
+  <w:abstractNum w:abstractNumId="24" w15:restartNumberingAfterBreak="0">
     <w:nsid w:val="31205D77"/>
     <w:multiLevelType w:val="hybridMultilevel"/>
     <w:tmpl w:val="AF98F36E"/>
@@ -17123,7 +18824,7 @@
       </w:rPr>
     </w:lvl>
   </w:abstractNum>
-  <w:abstractNum w:abstractNumId="23" w15:restartNumberingAfterBreak="0">
+  <w:abstractNum w:abstractNumId="25" w15:restartNumberingAfterBreak="0">
     <w:nsid w:val="32D712A4"/>
     <w:multiLevelType w:val="hybridMultilevel"/>
     <w:tmpl w:val="97169984"/>
@@ -17236,7 +18937,7 @@
       </w:rPr>
     </w:lvl>
   </w:abstractNum>
-  <w:abstractNum w:abstractNumId="24" w15:restartNumberingAfterBreak="0">
+  <w:abstractNum w:abstractNumId="26" w15:restartNumberingAfterBreak="0">
     <w:nsid w:val="3401517C"/>
     <w:multiLevelType w:val="hybridMultilevel"/>
     <w:tmpl w:val="78D60816"/>
@@ -17349,7 +19050,7 @@
       </w:rPr>
     </w:lvl>
   </w:abstractNum>
-  <w:abstractNum w:abstractNumId="25" w15:restartNumberingAfterBreak="0">
+  <w:abstractNum w:abstractNumId="27" w15:restartNumberingAfterBreak="0">
     <w:nsid w:val="345A3161"/>
     <w:multiLevelType w:val="hybridMultilevel"/>
     <w:tmpl w:val="4BE648B4"/>
@@ -17435,7 +19136,96 @@
       </w:pPr>
     </w:lvl>
   </w:abstractNum>
-  <w:abstractNum w:abstractNumId="26" w15:restartNumberingAfterBreak="0">
+  <w:abstractNum w:abstractNumId="28" w15:restartNumberingAfterBreak="0">
+    <w:nsid w:val="35065222"/>
+    <w:multiLevelType w:val="hybridMultilevel"/>
+    <w:tmpl w:val="8B108AE8"/>
+    <w:lvl w:ilvl="0" w:tplc="04160017">
+      <w:start w:val="1"/>
+      <w:numFmt w:val="lowerLetter"/>
+      <w:lvlText w:val="%1)"/>
+      <w:lvlJc w:val="left"/>
+      <w:pPr>
+        <w:ind w:left="720" w:hanging="360"/>
+      </w:pPr>
+      <w:rPr>
+        <w:rFonts w:hint="default"/>
+      </w:rPr>
+    </w:lvl>
+    <w:lvl w:ilvl="1" w:tplc="04160019" w:tentative="1">
+      <w:start w:val="1"/>
+      <w:numFmt w:val="lowerLetter"/>
+      <w:lvlText w:val="%2."/>
+      <w:lvlJc w:val="left"/>
+      <w:pPr>
+        <w:ind w:left="1440" w:hanging="360"/>
+      </w:pPr>
+    </w:lvl>
+    <w:lvl w:ilvl="2" w:tplc="0416001B" w:tentative="1">
+      <w:start w:val="1"/>
+      <w:numFmt w:val="lowerRoman"/>
+      <w:lvlText w:val="%3."/>
+      <w:lvlJc w:val="right"/>
+      <w:pPr>
+        <w:ind w:left="2160" w:hanging="180"/>
+      </w:pPr>
+    </w:lvl>
+    <w:lvl w:ilvl="3" w:tplc="0416000F" w:tentative="1">
+      <w:start w:val="1"/>
+      <w:numFmt w:val="decimal"/>
+      <w:lvlText w:val="%4."/>
+      <w:lvlJc w:val="left"/>
+      <w:pPr>
+        <w:ind w:left="2880" w:hanging="360"/>
+      </w:pPr>
+    </w:lvl>
+    <w:lvl w:ilvl="4" w:tplc="04160019" w:tentative="1">
+      <w:start w:val="1"/>
+      <w:numFmt w:val="lowerLetter"/>
+      <w:lvlText w:val="%5."/>
+      <w:lvlJc w:val="left"/>
+      <w:pPr>
+        <w:ind w:left="3600" w:hanging="360"/>
+      </w:pPr>
+    </w:lvl>
+    <w:lvl w:ilvl="5" w:tplc="0416001B" w:tentative="1">
+      <w:start w:val="1"/>
+      <w:numFmt w:val="lowerRoman"/>
+      <w:lvlText w:val="%6."/>
+      <w:lvlJc w:val="right"/>
+      <w:pPr>
+        <w:ind w:left="4320" w:hanging="180"/>
+      </w:pPr>
+    </w:lvl>
+    <w:lvl w:ilvl="6" w:tplc="0416000F" w:tentative="1">
+      <w:start w:val="1"/>
+      <w:numFmt w:val="decimal"/>
+      <w:lvlText w:val="%7."/>
+      <w:lvlJc w:val="left"/>
+      <w:pPr>
+        <w:ind w:left="5040" w:hanging="360"/>
+      </w:pPr>
+    </w:lvl>
+    <w:lvl w:ilvl="7" w:tplc="04160019" w:tentative="1">
+      <w:start w:val="1"/>
+      <w:numFmt w:val="lowerLetter"/>
+      <w:lvlText w:val="%8."/>
+      <w:lvlJc w:val="left"/>
+      <w:pPr>
+        <w:ind w:left="5760" w:hanging="360"/>
+      </w:pPr>
+    </w:lvl>
+    <w:lvl w:ilvl="8" w:tplc="0416001B" w:tentative="1">
+      <w:start w:val="1"/>
+      <w:numFmt w:val="lowerRoman"/>
+      <w:lvlText w:val="%9."/>
+      <w:lvlJc w:val="right"/>
+      <w:pPr>
+        <w:ind w:left="6480" w:hanging="180"/>
+      </w:pPr>
+    </w:lvl>
+  </w:abstractNum>
+  <w:abstractNum w:abstractNumId="29" w15:restartNumberingAfterBreak="0">
     <w:nsid w:val="35276A3D"/>
     <w:multiLevelType w:val="hybridMultilevel"/>
     <w:tmpl w:val="FA80964A"/>
@@ -17548,7 +19338,120 @@
       </w:rPr>
     </w:lvl>
   </w:abstractNum>
-  <w:abstractNum w:abstractNumId="27" w15:restartNumberingAfterBreak="0">
+  <w:abstractNum w:abstractNumId="30" w15:restartNumberingAfterBreak="0">
+    <w:nsid w:val="38CC33D6"/>
+    <w:multiLevelType w:val="hybridMultilevel"/>
+    <w:tmpl w:val="BE880624"/>
+    <w:lvl w:ilvl="0" w:tplc="04160001">
+      <w:start w:val="1"/>
+      <w:numFmt w:val="bullet"/>
+      <w:lvlText w:val=""/>
+      <w:lvlJc w:val="left"/>
+      <w:pPr>
+        <w:ind w:left="1440" w:hanging="360"/>
+      </w:pPr>
+      <w:rPr>
+        <w:rFonts w:ascii="Symbol" w:hAnsi="Symbol" w:hint="default"/>
+      </w:rPr>
+    </w:lvl>
+    <w:lvl w:ilvl="1" w:tplc="04160003" w:tentative="1">
+      <w:start w:val="1"/>
+      <w:numFmt w:val="bullet"/>
+      <w:lvlText w:val="o"/>
+      <w:lvlJc w:val="left"/>
+      <w:pPr>
+        <w:ind w:left="2160" w:hanging="360"/>
+      </w:pPr>
+      <w:rPr>
+        <w:rFonts w:ascii="Courier New" w:hAnsi="Courier New" w:cs="Courier New" w:hint="default"/>
+      </w:rPr>
+    </w:lvl>
+    <w:lvl w:ilvl="2" w:tplc="04160005" w:tentative="1">
+      <w:start w:val="1"/>
+      <w:numFmt w:val="bullet"/>
+      <w:lvlText w:val=""/>
+      <w:lvlJc w:val="left"/>
+      <w:pPr>
+        <w:ind w:left="2880" w:hanging="360"/>
+      </w:pPr>
+      <w:rPr>
+        <w:rFonts w:ascii="Wingdings" w:hAnsi="Wingdings" w:hint="default"/>
+      </w:rPr>
+    </w:lvl>
+    <w:lvl w:ilvl="3" w:tplc="04160001" w:tentative="1">
+      <w:start w:val="1"/>
+      <w:numFmt w:val="bullet"/>
+      <w:lvlText w:val=""/>
+      <w:lvlJc w:val="left"/>
+      <w:pPr>
+        <w:ind w:left="3600" w:hanging="360"/>
+      </w:pPr>
+      <w:rPr>
+        <w:rFonts w:ascii="Symbol" w:hAnsi="Symbol" w:hint="default"/>
+      </w:rPr>
+    </w:lvl>
+    <w:lvl w:ilvl="4" w:tplc="04160003" w:tentative="1">
+      <w:start w:val="1"/>
+      <w:numFmt w:val="bullet"/>
+      <w:lvlText w:val="o"/>
+      <w:lvlJc w:val="left"/>
+      <w:pPr>
+        <w:ind w:left="4320" w:hanging="360"/>
+      </w:pPr>
+      <w:rPr>
+        <w:rFonts w:ascii="Courier New" w:hAnsi="Courier New" w:cs="Courier New" w:hint="default"/>
+      </w:rPr>
+    </w:lvl>
+    <w:lvl w:ilvl="5" w:tplc="04160005" w:tentative="1">
+      <w:start w:val="1"/>
+      <w:numFmt w:val="bullet"/>
+      <w:lvlText w:val=""/>
+      <w:lvlJc w:val="left"/>
+      <w:pPr>
+        <w:ind w:left="5040" w:hanging="360"/>
+      </w:pPr>
+      <w:rPr>
+        <w:rFonts w:ascii="Wingdings" w:hAnsi="Wingdings" w:hint="default"/>
+      </w:rPr>
+    </w:lvl>
+    <w:lvl w:ilvl="6" w:tplc="04160001" w:tentative="1">
+      <w:start w:val="1"/>
+      <w:numFmt w:val="bullet"/>
+      <w:lvlText w:val=""/>
+      <w:lvlJc w:val="left"/>
+      <w:pPr>
+        <w:ind w:left="5760" w:hanging="360"/>
+      </w:pPr>
+      <w:rPr>
+        <w:rFonts w:ascii="Symbol" w:hAnsi="Symbol" w:hint="default"/>
+      </w:rPr>
+    </w:lvl>
+    <w:lvl w:ilvl="7" w:tplc="04160003" w:tentative="1">
+      <w:start w:val="1"/>
+      <w:numFmt w:val="bullet"/>
+      <w:lvlText w:val="o"/>
+      <w:lvlJc w:val="left"/>
+      <w:pPr>
+        <w:ind w:left="6480" w:hanging="360"/>
+      </w:pPr>
+      <w:rPr>
+        <w:rFonts w:ascii="Courier New" w:hAnsi="Courier New" w:cs="Courier New" w:hint="default"/>
+      </w:rPr>
+    </w:lvl>
+    <w:lvl w:ilvl="8" w:tplc="04160005" w:tentative="1">
+      <w:start w:val="1"/>
+      <w:numFmt w:val="bullet"/>
+      <w:lvlText w:val=""/>
+      <w:lvlJc w:val="left"/>
+      <w:pPr>
+        <w:ind w:left="7200" w:hanging="360"/>
+      </w:pPr>
+      <w:rPr>
+        <w:rFonts w:ascii="Wingdings" w:hAnsi="Wingdings" w:hint="default"/>
+      </w:rPr>
+    </w:lvl>
+  </w:abstractNum>
+  <w:abstractNum w:abstractNumId="31" w15:restartNumberingAfterBreak="0">
     <w:nsid w:val="3EB55963"/>
     <w:multiLevelType w:val="hybridMultilevel"/>
     <w:tmpl w:val="D5DAACD2"/>
@@ -17661,7 +19564,7 @@
       </w:rPr>
     </w:lvl>
   </w:abstractNum>
-  <w:abstractNum w:abstractNumId="28" w15:restartNumberingAfterBreak="0">
+  <w:abstractNum w:abstractNumId="32" w15:restartNumberingAfterBreak="0">
     <w:nsid w:val="40011952"/>
     <w:multiLevelType w:val="hybridMultilevel"/>
     <w:tmpl w:val="F4C61BF8"/>
@@ -17774,7 +19677,7 @@
       </w:rPr>
     </w:lvl>
   </w:abstractNum>
-  <w:abstractNum w:abstractNumId="29" w15:restartNumberingAfterBreak="0">
+  <w:abstractNum w:abstractNumId="33" w15:restartNumberingAfterBreak="0">
     <w:nsid w:val="40ED08D4"/>
     <w:multiLevelType w:val="hybridMultilevel"/>
     <w:tmpl w:val="AECC6BC2"/>
@@ -17887,7 +19790,7 @@
       </w:rPr>
     </w:lvl>
   </w:abstractNum>
-  <w:abstractNum w:abstractNumId="30" w15:restartNumberingAfterBreak="0">
+  <w:abstractNum w:abstractNumId="34" w15:restartNumberingAfterBreak="0">
     <w:nsid w:val="41495D4D"/>
     <w:multiLevelType w:val="hybridMultilevel"/>
     <w:tmpl w:val="2D0814E2"/>
@@ -18000,7 +19903,7 @@
       </w:rPr>
     </w:lvl>
   </w:abstractNum>
-  <w:abstractNum w:abstractNumId="31" w15:restartNumberingAfterBreak="0">
+  <w:abstractNum w:abstractNumId="35" w15:restartNumberingAfterBreak="0">
     <w:nsid w:val="43EF7618"/>
     <w:multiLevelType w:val="hybridMultilevel"/>
     <w:tmpl w:val="838891AC"/>
@@ -18086,7 +19989,7 @@
       </w:pPr>
     </w:lvl>
   </w:abstractNum>
-  <w:abstractNum w:abstractNumId="32" w15:restartNumberingAfterBreak="0">
+  <w:abstractNum w:abstractNumId="36" w15:restartNumberingAfterBreak="0">
     <w:nsid w:val="444D080E"/>
     <w:multiLevelType w:val="hybridMultilevel"/>
     <w:tmpl w:val="424CB2AE"/>
@@ -18199,7 +20102,7 @@
       </w:rPr>
     </w:lvl>
   </w:abstractNum>
-  <w:abstractNum w:abstractNumId="33" w15:restartNumberingAfterBreak="0">
+  <w:abstractNum w:abstractNumId="37" w15:restartNumberingAfterBreak="0">
     <w:nsid w:val="44AF3E56"/>
     <w:multiLevelType w:val="hybridMultilevel"/>
     <w:tmpl w:val="32763DC8"/>
@@ -18312,7 +20215,120 @@
       </w:rPr>
     </w:lvl>
   </w:abstractNum>
-  <w:abstractNum w:abstractNumId="34" w15:restartNumberingAfterBreak="0">
+  <w:abstractNum w:abstractNumId="38" w15:restartNumberingAfterBreak="0">
+    <w:nsid w:val="45A939AA"/>
+    <w:multiLevelType w:val="hybridMultilevel"/>
+    <w:tmpl w:val="D6CC0BE0"/>
+    <w:lvl w:ilvl="0" w:tplc="04160001">
+      <w:start w:val="1"/>
+      <w:numFmt w:val="bullet"/>
+      <w:lvlText w:val=""/>
+      <w:lvlJc w:val="left"/>
+      <w:pPr>
+        <w:ind w:left="1440" w:hanging="360"/>
+      </w:pPr>
+      <w:rPr>
+        <w:rFonts w:ascii="Symbol" w:hAnsi="Symbol" w:hint="default"/>
+      </w:rPr>
+    </w:lvl>
+    <w:lvl w:ilvl="1" w:tplc="04160003" w:tentative="1">
+      <w:start w:val="1"/>
+      <w:numFmt w:val="bullet"/>
+      <w:lvlText w:val="o"/>
+      <w:lvlJc w:val="left"/>
+      <w:pPr>
+        <w:ind w:left="2160" w:hanging="360"/>
+      </w:pPr>
+      <w:rPr>
+        <w:rFonts w:ascii="Courier New" w:hAnsi="Courier New" w:cs="Courier New" w:hint="default"/>
+      </w:rPr>
+    </w:lvl>
+    <w:lvl w:ilvl="2" w:tplc="04160005" w:tentative="1">
+      <w:start w:val="1"/>
+      <w:numFmt w:val="bullet"/>
+      <w:lvlText w:val=""/>
+      <w:lvlJc w:val="left"/>
+      <w:pPr>
+        <w:ind w:left="2880" w:hanging="360"/>
+      </w:pPr>
+      <w:rPr>
+        <w:rFonts w:ascii="Wingdings" w:hAnsi="Wingdings" w:hint="default"/>
+      </w:rPr>
+    </w:lvl>
+    <w:lvl w:ilvl="3" w:tplc="04160001" w:tentative="1">
+      <w:start w:val="1"/>
+      <w:numFmt w:val="bullet"/>
+      <w:lvlText w:val=""/>
+      <w:lvlJc w:val="left"/>
+      <w:pPr>
+        <w:ind w:left="3600" w:hanging="360"/>
+      </w:pPr>
+      <w:rPr>
+        <w:rFonts w:ascii="Symbol" w:hAnsi="Symbol" w:hint="default"/>
+      </w:rPr>
+    </w:lvl>
+    <w:lvl w:ilvl="4" w:tplc="04160003" w:tentative="1">
+      <w:start w:val="1"/>
+      <w:numFmt w:val="bullet"/>
+      <w:lvlText w:val="o"/>
+      <w:lvlJc w:val="left"/>
+      <w:pPr>
+        <w:ind w:left="4320" w:hanging="360"/>
+      </w:pPr>
+      <w:rPr>
+        <w:rFonts w:ascii="Courier New" w:hAnsi="Courier New" w:cs="Courier New" w:hint="default"/>
+      </w:rPr>
+    </w:lvl>
+    <w:lvl w:ilvl="5" w:tplc="04160005" w:tentative="1">
+      <w:start w:val="1"/>
+      <w:numFmt w:val="bullet"/>
+      <w:lvlText w:val=""/>
+      <w:lvlJc w:val="left"/>
+      <w:pPr>
+        <w:ind w:left="5040" w:hanging="360"/>
+      </w:pPr>
+      <w:rPr>
+        <w:rFonts w:ascii="Wingdings" w:hAnsi="Wingdings" w:hint="default"/>
+      </w:rPr>
+    </w:lvl>
+    <w:lvl w:ilvl="6" w:tplc="04160001" w:tentative="1">
+      <w:start w:val="1"/>
+      <w:numFmt w:val="bullet"/>
+      <w:lvlText w:val=""/>
+      <w:lvlJc w:val="left"/>
+      <w:pPr>
+        <w:ind w:left="5760" w:hanging="360"/>
+      </w:pPr>
+      <w:rPr>
+        <w:rFonts w:ascii="Symbol" w:hAnsi="Symbol" w:hint="default"/>
+      </w:rPr>
+    </w:lvl>
+    <w:lvl w:ilvl="7" w:tplc="04160003" w:tentative="1">
+      <w:start w:val="1"/>
+      <w:numFmt w:val="bullet"/>
+      <w:lvlText w:val="o"/>
+      <w:lvlJc w:val="left"/>
+      <w:pPr>
+        <w:ind w:left="6480" w:hanging="360"/>
+      </w:pPr>
+      <w:rPr>
+        <w:rFonts w:ascii="Courier New" w:hAnsi="Courier New" w:cs="Courier New" w:hint="default"/>
+      </w:rPr>
+    </w:lvl>
+    <w:lvl w:ilvl="8" w:tplc="04160005" w:tentative="1">
+      <w:start w:val="1"/>
+      <w:numFmt w:val="bullet"/>
+      <w:lvlText w:val=""/>
+      <w:lvlJc w:val="left"/>
+      <w:pPr>
+        <w:ind w:left="7200" w:hanging="360"/>
+      </w:pPr>
+      <w:rPr>
+        <w:rFonts w:ascii="Wingdings" w:hAnsi="Wingdings" w:hint="default"/>
+      </w:rPr>
+    </w:lvl>
+  </w:abstractNum>
+  <w:abstractNum w:abstractNumId="39" w15:restartNumberingAfterBreak="0">
     <w:nsid w:val="47AE2C03"/>
     <w:multiLevelType w:val="hybridMultilevel"/>
     <w:tmpl w:val="47BED61A"/>
@@ -18425,7 +20441,7 @@
       </w:rPr>
     </w:lvl>
   </w:abstractNum>
-  <w:abstractNum w:abstractNumId="35" w15:restartNumberingAfterBreak="0">
+  <w:abstractNum w:abstractNumId="40" w15:restartNumberingAfterBreak="0">
     <w:nsid w:val="481101BD"/>
     <w:multiLevelType w:val="hybridMultilevel"/>
     <w:tmpl w:val="C088A786"/>
@@ -18538,7 +20554,7 @@
       </w:rPr>
     </w:lvl>
   </w:abstractNum>
-  <w:abstractNum w:abstractNumId="36" w15:restartNumberingAfterBreak="0">
+  <w:abstractNum w:abstractNumId="41" w15:restartNumberingAfterBreak="0">
     <w:nsid w:val="49D07DE6"/>
     <w:multiLevelType w:val="hybridMultilevel"/>
     <w:tmpl w:val="5B0EB4CC"/>
@@ -18651,7 +20667,7 @@
       </w:rPr>
     </w:lvl>
   </w:abstractNum>
-  <w:abstractNum w:abstractNumId="37" w15:restartNumberingAfterBreak="0">
+  <w:abstractNum w:abstractNumId="42" w15:restartNumberingAfterBreak="0">
     <w:nsid w:val="4A683E97"/>
     <w:multiLevelType w:val="hybridMultilevel"/>
     <w:tmpl w:val="CF00D818"/>
@@ -18764,7 +20780,7 @@
       </w:rPr>
     </w:lvl>
   </w:abstractNum>
-  <w:abstractNum w:abstractNumId="38" w15:restartNumberingAfterBreak="0">
+  <w:abstractNum w:abstractNumId="43" w15:restartNumberingAfterBreak="0">
     <w:nsid w:val="4B221C98"/>
     <w:multiLevelType w:val="hybridMultilevel"/>
     <w:tmpl w:val="86061A5C"/>
@@ -18850,7 +20866,7 @@
       </w:pPr>
     </w:lvl>
   </w:abstractNum>
-  <w:abstractNum w:abstractNumId="39" w15:restartNumberingAfterBreak="0">
+  <w:abstractNum w:abstractNumId="44" w15:restartNumberingAfterBreak="0">
     <w:nsid w:val="4BBB11F7"/>
     <w:multiLevelType w:val="hybridMultilevel"/>
     <w:tmpl w:val="D6C60620"/>
@@ -18963,7 +20979,7 @@
       </w:rPr>
     </w:lvl>
   </w:abstractNum>
-  <w:abstractNum w:abstractNumId="40" w15:restartNumberingAfterBreak="0">
+  <w:abstractNum w:abstractNumId="45" w15:restartNumberingAfterBreak="0">
     <w:nsid w:val="50934E7C"/>
     <w:multiLevelType w:val="hybridMultilevel"/>
     <w:tmpl w:val="4A52862A"/>
@@ -19076,7 +21092,7 @@
       </w:rPr>
     </w:lvl>
   </w:abstractNum>
-  <w:abstractNum w:abstractNumId="41" w15:restartNumberingAfterBreak="0">
+  <w:abstractNum w:abstractNumId="46" w15:restartNumberingAfterBreak="0">
     <w:nsid w:val="519764F4"/>
     <w:multiLevelType w:val="hybridMultilevel"/>
     <w:tmpl w:val="4F886BDE"/>
@@ -19189,7 +21205,7 @@
       </w:rPr>
     </w:lvl>
   </w:abstractNum>
-  <w:abstractNum w:abstractNumId="42" w15:restartNumberingAfterBreak="0">
+  <w:abstractNum w:abstractNumId="47" w15:restartNumberingAfterBreak="0">
     <w:nsid w:val="545A58A3"/>
     <w:multiLevelType w:val="hybridMultilevel"/>
     <w:tmpl w:val="702A9DA6"/>
@@ -19302,7 +21318,7 @@
       </w:rPr>
     </w:lvl>
   </w:abstractNum>
-  <w:abstractNum w:abstractNumId="43" w15:restartNumberingAfterBreak="0">
+  <w:abstractNum w:abstractNumId="48" w15:restartNumberingAfterBreak="0">
     <w:nsid w:val="57BA482D"/>
     <w:multiLevelType w:val="hybridMultilevel"/>
     <w:tmpl w:val="5D8AE602"/>
@@ -19415,7 +21431,7 @@
       </w:rPr>
     </w:lvl>
   </w:abstractNum>
-  <w:abstractNum w:abstractNumId="44" w15:restartNumberingAfterBreak="0">
+  <w:abstractNum w:abstractNumId="49" w15:restartNumberingAfterBreak="0">
     <w:nsid w:val="5B115FDF"/>
     <w:multiLevelType w:val="hybridMultilevel"/>
     <w:tmpl w:val="AD005DFA"/>
@@ -19528,7 +21544,7 @@
       </w:rPr>
     </w:lvl>
   </w:abstractNum>
-  <w:abstractNum w:abstractNumId="45" w15:restartNumberingAfterBreak="0">
+  <w:abstractNum w:abstractNumId="50" w15:restartNumberingAfterBreak="0">
     <w:nsid w:val="5CE15D55"/>
     <w:multiLevelType w:val="hybridMultilevel"/>
     <w:tmpl w:val="C43A67B6"/>
@@ -19641,7 +21657,120 @@
       </w:rPr>
     </w:lvl>
   </w:abstractNum>
-  <w:abstractNum w:abstractNumId="46" w15:restartNumberingAfterBreak="0">
+  <w:abstractNum w:abstractNumId="51" w15:restartNumberingAfterBreak="0">
+    <w:nsid w:val="5D41518E"/>
+    <w:multiLevelType w:val="hybridMultilevel"/>
+    <w:tmpl w:val="0980D18A"/>
+    <w:lvl w:ilvl="0" w:tplc="04160001">
+      <w:start w:val="1"/>
+      <w:numFmt w:val="bullet"/>
+      <w:lvlText w:val=""/>
+      <w:lvlJc w:val="left"/>
+      <w:pPr>
+        <w:ind w:left="1440" w:hanging="360"/>
+      </w:pPr>
+      <w:rPr>
+        <w:rFonts w:ascii="Symbol" w:hAnsi="Symbol" w:hint="default"/>
+      </w:rPr>
+    </w:lvl>
+    <w:lvl w:ilvl="1" w:tplc="04160003" w:tentative="1">
+      <w:start w:val="1"/>
+      <w:numFmt w:val="bullet"/>
+      <w:lvlText w:val="o"/>
+      <w:lvlJc w:val="left"/>
+      <w:pPr>
+        <w:ind w:left="2160" w:hanging="360"/>
+      </w:pPr>
+      <w:rPr>
+        <w:rFonts w:ascii="Courier New" w:hAnsi="Courier New" w:cs="Courier New" w:hint="default"/>
+      </w:rPr>
+    </w:lvl>
+    <w:lvl w:ilvl="2" w:tplc="04160005" w:tentative="1">
+      <w:start w:val="1"/>
+      <w:numFmt w:val="bullet"/>
+      <w:lvlText w:val=""/>
+      <w:lvlJc w:val="left"/>
+      <w:pPr>
+        <w:ind w:left="2880" w:hanging="360"/>
+      </w:pPr>
+      <w:rPr>
+        <w:rFonts w:ascii="Wingdings" w:hAnsi="Wingdings" w:hint="default"/>
+      </w:rPr>
+    </w:lvl>
+    <w:lvl w:ilvl="3" w:tplc="04160001" w:tentative="1">
+      <w:start w:val="1"/>
+      <w:numFmt w:val="bullet"/>
+      <w:lvlText w:val=""/>
+      <w:lvlJc w:val="left"/>
+      <w:pPr>
+        <w:ind w:left="3600" w:hanging="360"/>
+      </w:pPr>
+      <w:rPr>
+        <w:rFonts w:ascii="Symbol" w:hAnsi="Symbol" w:hint="default"/>
+      </w:rPr>
+    </w:lvl>
+    <w:lvl w:ilvl="4" w:tplc="04160003" w:tentative="1">
+      <w:start w:val="1"/>
+      <w:numFmt w:val="bullet"/>
+      <w:lvlText w:val="o"/>
+      <w:lvlJc w:val="left"/>
+      <w:pPr>
+        <w:ind w:left="4320" w:hanging="360"/>
+      </w:pPr>
+      <w:rPr>
+        <w:rFonts w:ascii="Courier New" w:hAnsi="Courier New" w:cs="Courier New" w:hint="default"/>
+      </w:rPr>
+    </w:lvl>
+    <w:lvl w:ilvl="5" w:tplc="04160005" w:tentative="1">
+      <w:start w:val="1"/>
+      <w:numFmt w:val="bullet"/>
+      <w:lvlText w:val=""/>
+      <w:lvlJc w:val="left"/>
+      <w:pPr>
+        <w:ind w:left="5040" w:hanging="360"/>
+      </w:pPr>
+      <w:rPr>
+        <w:rFonts w:ascii="Wingdings" w:hAnsi="Wingdings" w:hint="default"/>
+      </w:rPr>
+    </w:lvl>
+    <w:lvl w:ilvl="6" w:tplc="04160001" w:tentative="1">
+      <w:start w:val="1"/>
+      <w:numFmt w:val="bullet"/>
+      <w:lvlText w:val=""/>
+      <w:lvlJc w:val="left"/>
+      <w:pPr>
+        <w:ind w:left="5760" w:hanging="360"/>
+      </w:pPr>
+      <w:rPr>
+        <w:rFonts w:ascii="Symbol" w:hAnsi="Symbol" w:hint="default"/>
+      </w:rPr>
+    </w:lvl>
+    <w:lvl w:ilvl="7" w:tplc="04160003" w:tentative="1">
+      <w:start w:val="1"/>
+      <w:numFmt w:val="bullet"/>
+      <w:lvlText w:val="o"/>
+      <w:lvlJc w:val="left"/>
+      <w:pPr>
+        <w:ind w:left="6480" w:hanging="360"/>
+      </w:pPr>
+      <w:rPr>
+        <w:rFonts w:ascii="Courier New" w:hAnsi="Courier New" w:cs="Courier New" w:hint="default"/>
+      </w:rPr>
+    </w:lvl>
+    <w:lvl w:ilvl="8" w:tplc="04160005" w:tentative="1">
+      <w:start w:val="1"/>
+      <w:numFmt w:val="bullet"/>
+      <w:lvlText w:val=""/>
+      <w:lvlJc w:val="left"/>
+      <w:pPr>
+        <w:ind w:left="7200" w:hanging="360"/>
+      </w:pPr>
+      <w:rPr>
+        <w:rFonts w:ascii="Wingdings" w:hAnsi="Wingdings" w:hint="default"/>
+      </w:rPr>
+    </w:lvl>
+  </w:abstractNum>
+  <w:abstractNum w:abstractNumId="52" w15:restartNumberingAfterBreak="0">
     <w:nsid w:val="5D7E7033"/>
     <w:multiLevelType w:val="hybridMultilevel"/>
     <w:tmpl w:val="475AC480"/>
@@ -19754,7 +21883,120 @@
       </w:rPr>
     </w:lvl>
   </w:abstractNum>
-  <w:abstractNum w:abstractNumId="47" w15:restartNumberingAfterBreak="0">
+  <w:abstractNum w:abstractNumId="53" w15:restartNumberingAfterBreak="0">
+    <w:nsid w:val="5E3F5307"/>
+    <w:multiLevelType w:val="hybridMultilevel"/>
+    <w:tmpl w:val="EE12BF72"/>
+    <w:lvl w:ilvl="0" w:tplc="04160001">
+      <w:start w:val="1"/>
+      <w:numFmt w:val="bullet"/>
+      <w:lvlText w:val=""/>
+      <w:lvlJc w:val="left"/>
+      <w:pPr>
+        <w:ind w:left="1440" w:hanging="360"/>
+      </w:pPr>
+      <w:rPr>
+        <w:rFonts w:ascii="Symbol" w:hAnsi="Symbol" w:hint="default"/>
+      </w:rPr>
+    </w:lvl>
+    <w:lvl w:ilvl="1" w:tplc="04160003" w:tentative="1">
+      <w:start w:val="1"/>
+      <w:numFmt w:val="bullet"/>
+      <w:lvlText w:val="o"/>
+      <w:lvlJc w:val="left"/>
+      <w:pPr>
+        <w:ind w:left="2160" w:hanging="360"/>
+      </w:pPr>
+      <w:rPr>
+        <w:rFonts w:ascii="Courier New" w:hAnsi="Courier New" w:cs="Courier New" w:hint="default"/>
+      </w:rPr>
+    </w:lvl>
+    <w:lvl w:ilvl="2" w:tplc="04160005" w:tentative="1">
+      <w:start w:val="1"/>
+      <w:numFmt w:val="bullet"/>
+      <w:lvlText w:val=""/>
+      <w:lvlJc w:val="left"/>
+      <w:pPr>
+        <w:ind w:left="2880" w:hanging="360"/>
+      </w:pPr>
+      <w:rPr>
+        <w:rFonts w:ascii="Wingdings" w:hAnsi="Wingdings" w:hint="default"/>
+      </w:rPr>
+    </w:lvl>
+    <w:lvl w:ilvl="3" w:tplc="04160001" w:tentative="1">
+      <w:start w:val="1"/>
+      <w:numFmt w:val="bullet"/>
+      <w:lvlText w:val=""/>
+      <w:lvlJc w:val="left"/>
+      <w:pPr>
+        <w:ind w:left="3600" w:hanging="360"/>
+      </w:pPr>
+      <w:rPr>
+        <w:rFonts w:ascii="Symbol" w:hAnsi="Symbol" w:hint="default"/>
+      </w:rPr>
+    </w:lvl>
+    <w:lvl w:ilvl="4" w:tplc="04160003" w:tentative="1">
+      <w:start w:val="1"/>
+      <w:numFmt w:val="bullet"/>
+      <w:lvlText w:val="o"/>
+      <w:lvlJc w:val="left"/>
+      <w:pPr>
+        <w:ind w:left="4320" w:hanging="360"/>
+      </w:pPr>
+      <w:rPr>
+        <w:rFonts w:ascii="Courier New" w:hAnsi="Courier New" w:cs="Courier New" w:hint="default"/>
+      </w:rPr>
+    </w:lvl>
+    <w:lvl w:ilvl="5" w:tplc="04160005" w:tentative="1">
+      <w:start w:val="1"/>
+      <w:numFmt w:val="bullet"/>
+      <w:lvlText w:val=""/>
+      <w:lvlJc w:val="left"/>
+      <w:pPr>
+        <w:ind w:left="5040" w:hanging="360"/>
+      </w:pPr>
+      <w:rPr>
+        <w:rFonts w:ascii="Wingdings" w:hAnsi="Wingdings" w:hint="default"/>
+      </w:rPr>
+    </w:lvl>
+    <w:lvl w:ilvl="6" w:tplc="04160001" w:tentative="1">
+      <w:start w:val="1"/>
+      <w:numFmt w:val="bullet"/>
+      <w:lvlText w:val=""/>
+      <w:lvlJc w:val="left"/>
+      <w:pPr>
+        <w:ind w:left="5760" w:hanging="360"/>
+      </w:pPr>
+      <w:rPr>
+        <w:rFonts w:ascii="Symbol" w:hAnsi="Symbol" w:hint="default"/>
+      </w:rPr>
+    </w:lvl>
+    <w:lvl w:ilvl="7" w:tplc="04160003" w:tentative="1">
+      <w:start w:val="1"/>
+      <w:numFmt w:val="bullet"/>
+      <w:lvlText w:val="o"/>
+      <w:lvlJc w:val="left"/>
+      <w:pPr>
+        <w:ind w:left="6480" w:hanging="360"/>
+      </w:pPr>
+      <w:rPr>
+        <w:rFonts w:ascii="Courier New" w:hAnsi="Courier New" w:cs="Courier New" w:hint="default"/>
+      </w:rPr>
+    </w:lvl>
+    <w:lvl w:ilvl="8" w:tplc="04160005" w:tentative="1">
+      <w:start w:val="1"/>
+      <w:numFmt w:val="bullet"/>
+      <w:lvlText w:val=""/>
+      <w:lvlJc w:val="left"/>
+      <w:pPr>
+        <w:ind w:left="7200" w:hanging="360"/>
+      </w:pPr>
+      <w:rPr>
+        <w:rFonts w:ascii="Wingdings" w:hAnsi="Wingdings" w:hint="default"/>
+      </w:rPr>
+    </w:lvl>
+  </w:abstractNum>
+  <w:abstractNum w:abstractNumId="54" w15:restartNumberingAfterBreak="0">
     <w:nsid w:val="5EE12C66"/>
     <w:multiLevelType w:val="hybridMultilevel"/>
     <w:tmpl w:val="1D10589E"/>
@@ -19867,7 +22109,7 @@
       </w:rPr>
     </w:lvl>
   </w:abstractNum>
-  <w:abstractNum w:abstractNumId="48" w15:restartNumberingAfterBreak="0">
+  <w:abstractNum w:abstractNumId="55" w15:restartNumberingAfterBreak="0">
     <w:nsid w:val="5F9929C8"/>
     <w:multiLevelType w:val="hybridMultilevel"/>
     <w:tmpl w:val="1E0E8208"/>
@@ -19980,7 +22222,7 @@
       </w:rPr>
     </w:lvl>
   </w:abstractNum>
-  <w:abstractNum w:abstractNumId="49" w15:restartNumberingAfterBreak="0">
+  <w:abstractNum w:abstractNumId="56" w15:restartNumberingAfterBreak="0">
     <w:nsid w:val="5FD83374"/>
     <w:multiLevelType w:val="hybridMultilevel"/>
     <w:tmpl w:val="3214A2B2"/>
@@ -20093,7 +22335,7 @@
       </w:rPr>
     </w:lvl>
   </w:abstractNum>
-  <w:abstractNum w:abstractNumId="50" w15:restartNumberingAfterBreak="0">
+  <w:abstractNum w:abstractNumId="57" w15:restartNumberingAfterBreak="0">
     <w:nsid w:val="60E50463"/>
     <w:multiLevelType w:val="hybridMultilevel"/>
     <w:tmpl w:val="F4D2BF4A"/>
@@ -20206,7 +22448,233 @@
       </w:rPr>
     </w:lvl>
   </w:abstractNum>
-  <w:abstractNum w:abstractNumId="51" w15:restartNumberingAfterBreak="0">
+  <w:abstractNum w:abstractNumId="58" w15:restartNumberingAfterBreak="0">
+    <w:nsid w:val="62564078"/>
+    <w:multiLevelType w:val="hybridMultilevel"/>
+    <w:tmpl w:val="E8EC6E52"/>
+    <w:lvl w:ilvl="0" w:tplc="04160001">
+      <w:start w:val="1"/>
+      <w:numFmt w:val="bullet"/>
+      <w:lvlText w:val=""/>
+      <w:lvlJc w:val="left"/>
+      <w:pPr>
+        <w:ind w:left="1440" w:hanging="360"/>
+      </w:pPr>
+      <w:rPr>
+        <w:rFonts w:ascii="Symbol" w:hAnsi="Symbol" w:hint="default"/>
+      </w:rPr>
+    </w:lvl>
+    <w:lvl w:ilvl="1" w:tplc="04160003" w:tentative="1">
+      <w:start w:val="1"/>
+      <w:numFmt w:val="bullet"/>
+      <w:lvlText w:val="o"/>
+      <w:lvlJc w:val="left"/>
+      <w:pPr>
+        <w:ind w:left="2160" w:hanging="360"/>
+      </w:pPr>
+      <w:rPr>
+        <w:rFonts w:ascii="Courier New" w:hAnsi="Courier New" w:cs="Courier New" w:hint="default"/>
+      </w:rPr>
+    </w:lvl>
+    <w:lvl w:ilvl="2" w:tplc="04160005" w:tentative="1">
+      <w:start w:val="1"/>
+      <w:numFmt w:val="bullet"/>
+      <w:lvlText w:val=""/>
+      <w:lvlJc w:val="left"/>
+      <w:pPr>
+        <w:ind w:left="2880" w:hanging="360"/>
+      </w:pPr>
+      <w:rPr>
+        <w:rFonts w:ascii="Wingdings" w:hAnsi="Wingdings" w:hint="default"/>
+      </w:rPr>
+    </w:lvl>
+    <w:lvl w:ilvl="3" w:tplc="04160001" w:tentative="1">
+      <w:start w:val="1"/>
+      <w:numFmt w:val="bullet"/>
+      <w:lvlText w:val=""/>
+      <w:lvlJc w:val="left"/>
+      <w:pPr>
+        <w:ind w:left="3600" w:hanging="360"/>
+      </w:pPr>
+      <w:rPr>
+        <w:rFonts w:ascii="Symbol" w:hAnsi="Symbol" w:hint="default"/>
+      </w:rPr>
+    </w:lvl>
+    <w:lvl w:ilvl="4" w:tplc="04160003" w:tentative="1">
+      <w:start w:val="1"/>
+      <w:numFmt w:val="bullet"/>
+      <w:lvlText w:val="o"/>
+      <w:lvlJc w:val="left"/>
+      <w:pPr>
+        <w:ind w:left="4320" w:hanging="360"/>
+      </w:pPr>
+      <w:rPr>
+        <w:rFonts w:ascii="Courier New" w:hAnsi="Courier New" w:cs="Courier New" w:hint="default"/>
+      </w:rPr>
+    </w:lvl>
+    <w:lvl w:ilvl="5" w:tplc="04160005" w:tentative="1">
+      <w:start w:val="1"/>
+      <w:numFmt w:val="bullet"/>
+      <w:lvlText w:val=""/>
+      <w:lvlJc w:val="left"/>
+      <w:pPr>
+        <w:ind w:left="5040" w:hanging="360"/>
+      </w:pPr>
+      <w:rPr>
+        <w:rFonts w:ascii="Wingdings" w:hAnsi="Wingdings" w:hint="default"/>
+      </w:rPr>
+    </w:lvl>
+    <w:lvl w:ilvl="6" w:tplc="04160001" w:tentative="1">
+      <w:start w:val="1"/>
+      <w:numFmt w:val="bullet"/>
+      <w:lvlText w:val=""/>
+      <w:lvlJc w:val="left"/>
+      <w:pPr>
+        <w:ind w:left="5760" w:hanging="360"/>
+      </w:pPr>
+      <w:rPr>
+        <w:rFonts w:ascii="Symbol" w:hAnsi="Symbol" w:hint="default"/>
+      </w:rPr>
+    </w:lvl>
+    <w:lvl w:ilvl="7" w:tplc="04160003" w:tentative="1">
+      <w:start w:val="1"/>
+      <w:numFmt w:val="bullet"/>
+      <w:lvlText w:val="o"/>
+      <w:lvlJc w:val="left"/>
+      <w:pPr>
+        <w:ind w:left="6480" w:hanging="360"/>
+      </w:pPr>
+      <w:rPr>
+        <w:rFonts w:ascii="Courier New" w:hAnsi="Courier New" w:cs="Courier New" w:hint="default"/>
+      </w:rPr>
+    </w:lvl>
+    <w:lvl w:ilvl="8" w:tplc="04160005" w:tentative="1">
+      <w:start w:val="1"/>
+      <w:numFmt w:val="bullet"/>
+      <w:lvlText w:val=""/>
+      <w:lvlJc w:val="left"/>
+      <w:pPr>
+        <w:ind w:left="7200" w:hanging="360"/>
+      </w:pPr>
+      <w:rPr>
+        <w:rFonts w:ascii="Wingdings" w:hAnsi="Wingdings" w:hint="default"/>
+      </w:rPr>
+    </w:lvl>
+  </w:abstractNum>
+  <w:abstractNum w:abstractNumId="59" w15:restartNumberingAfterBreak="0">
+    <w:nsid w:val="63E62FAD"/>
+    <w:multiLevelType w:val="hybridMultilevel"/>
+    <w:tmpl w:val="7A021084"/>
+    <w:lvl w:ilvl="0" w:tplc="04160001">
+      <w:start w:val="1"/>
+      <w:numFmt w:val="bullet"/>
+      <w:lvlText w:val=""/>
+      <w:lvlJc w:val="left"/>
+      <w:pPr>
+        <w:ind w:left="1440" w:hanging="360"/>
+      </w:pPr>
+      <w:rPr>
+        <w:rFonts w:ascii="Symbol" w:hAnsi="Symbol" w:hint="default"/>
+      </w:rPr>
+    </w:lvl>
+    <w:lvl w:ilvl="1" w:tplc="04160003" w:tentative="1">
+      <w:start w:val="1"/>
+      <w:numFmt w:val="bullet"/>
+      <w:lvlText w:val="o"/>
+      <w:lvlJc w:val="left"/>
+      <w:pPr>
+        <w:ind w:left="2160" w:hanging="360"/>
+      </w:pPr>
+      <w:rPr>
+        <w:rFonts w:ascii="Courier New" w:hAnsi="Courier New" w:cs="Courier New" w:hint="default"/>
+      </w:rPr>
+    </w:lvl>
+    <w:lvl w:ilvl="2" w:tplc="04160005" w:tentative="1">
+      <w:start w:val="1"/>
+      <w:numFmt w:val="bullet"/>
+      <w:lvlText w:val=""/>
+      <w:lvlJc w:val="left"/>
+      <w:pPr>
+        <w:ind w:left="2880" w:hanging="360"/>
+      </w:pPr>
+      <w:rPr>
+        <w:rFonts w:ascii="Wingdings" w:hAnsi="Wingdings" w:hint="default"/>
+      </w:rPr>
+    </w:lvl>
+    <w:lvl w:ilvl="3" w:tplc="04160001" w:tentative="1">
+      <w:start w:val="1"/>
+      <w:numFmt w:val="bullet"/>
+      <w:lvlText w:val=""/>
+      <w:lvlJc w:val="left"/>
+      <w:pPr>
+        <w:ind w:left="3600" w:hanging="360"/>
+      </w:pPr>
+      <w:rPr>
+        <w:rFonts w:ascii="Symbol" w:hAnsi="Symbol" w:hint="default"/>
+      </w:rPr>
+    </w:lvl>
+    <w:lvl w:ilvl="4" w:tplc="04160003" w:tentative="1">
+      <w:start w:val="1"/>
+      <w:numFmt w:val="bullet"/>
+      <w:lvlText w:val="o"/>
+      <w:lvlJc w:val="left"/>
+      <w:pPr>
+        <w:ind w:left="4320" w:hanging="360"/>
+      </w:pPr>
+      <w:rPr>
+        <w:rFonts w:ascii="Courier New" w:hAnsi="Courier New" w:cs="Courier New" w:hint="default"/>
+      </w:rPr>
+    </w:lvl>
+    <w:lvl w:ilvl="5" w:tplc="04160005" w:tentative="1">
+      <w:start w:val="1"/>
+      <w:numFmt w:val="bullet"/>
+      <w:lvlText w:val=""/>
+      <w:lvlJc w:val="left"/>
+      <w:pPr>
+        <w:ind w:left="5040" w:hanging="360"/>
+      </w:pPr>
+      <w:rPr>
+        <w:rFonts w:ascii="Wingdings" w:hAnsi="Wingdings" w:hint="default"/>
+      </w:rPr>
+    </w:lvl>
+    <w:lvl w:ilvl="6" w:tplc="04160001" w:tentative="1">
+      <w:start w:val="1"/>
+      <w:numFmt w:val="bullet"/>
+      <w:lvlText w:val=""/>
+      <w:lvlJc w:val="left"/>
+      <w:pPr>
+        <w:ind w:left="5760" w:hanging="360"/>
+      </w:pPr>
+      <w:rPr>
+        <w:rFonts w:ascii="Symbol" w:hAnsi="Symbol" w:hint="default"/>
+      </w:rPr>
+    </w:lvl>
+    <w:lvl w:ilvl="7" w:tplc="04160003" w:tentative="1">
+      <w:start w:val="1"/>
+      <w:numFmt w:val="bullet"/>
+      <w:lvlText w:val="o"/>
+      <w:lvlJc w:val="left"/>
+      <w:pPr>
+        <w:ind w:left="6480" w:hanging="360"/>
+      </w:pPr>
+      <w:rPr>
+        <w:rFonts w:ascii="Courier New" w:hAnsi="Courier New" w:cs="Courier New" w:hint="default"/>
+      </w:rPr>
+    </w:lvl>
+    <w:lvl w:ilvl="8" w:tplc="04160005" w:tentative="1">
+      <w:start w:val="1"/>
+      <w:numFmt w:val="bullet"/>
+      <w:lvlText w:val=""/>
+      <w:lvlJc w:val="left"/>
+      <w:pPr>
+        <w:ind w:left="7200" w:hanging="360"/>
+      </w:pPr>
+      <w:rPr>
+        <w:rFonts w:ascii="Wingdings" w:hAnsi="Wingdings" w:hint="default"/>
+      </w:rPr>
+    </w:lvl>
+  </w:abstractNum>
+  <w:abstractNum w:abstractNumId="60" w15:restartNumberingAfterBreak="0">
     <w:nsid w:val="642F29B1"/>
     <w:multiLevelType w:val="hybridMultilevel"/>
     <w:tmpl w:val="4032381E"/>
@@ -20319,7 +22787,7 @@
       </w:rPr>
     </w:lvl>
   </w:abstractNum>
-  <w:abstractNum w:abstractNumId="52" w15:restartNumberingAfterBreak="0">
+  <w:abstractNum w:abstractNumId="61" w15:restartNumberingAfterBreak="0">
     <w:nsid w:val="67E170AA"/>
     <w:multiLevelType w:val="hybridMultilevel"/>
     <w:tmpl w:val="0ED8DABA"/>
@@ -20432,7 +22900,7 @@
       </w:rPr>
     </w:lvl>
   </w:abstractNum>
-  <w:abstractNum w:abstractNumId="53" w15:restartNumberingAfterBreak="0">
+  <w:abstractNum w:abstractNumId="62" w15:restartNumberingAfterBreak="0">
     <w:nsid w:val="694B249E"/>
     <w:multiLevelType w:val="hybridMultilevel"/>
     <w:tmpl w:val="1A42B690"/>
@@ -20545,7 +23013,7 @@
       </w:rPr>
     </w:lvl>
   </w:abstractNum>
-  <w:abstractNum w:abstractNumId="54" w15:restartNumberingAfterBreak="0">
+  <w:abstractNum w:abstractNumId="63" w15:restartNumberingAfterBreak="0">
     <w:nsid w:val="6A365E00"/>
     <w:multiLevelType w:val="hybridMultilevel"/>
     <w:tmpl w:val="FA10ED16"/>
@@ -20658,7 +23126,7 @@
       </w:rPr>
     </w:lvl>
   </w:abstractNum>
-  <w:abstractNum w:abstractNumId="55" w15:restartNumberingAfterBreak="0">
+  <w:abstractNum w:abstractNumId="64" w15:restartNumberingAfterBreak="0">
     <w:nsid w:val="6C221296"/>
     <w:multiLevelType w:val="hybridMultilevel"/>
     <w:tmpl w:val="5A6A2752"/>
@@ -20771,7 +23239,7 @@
       </w:rPr>
     </w:lvl>
   </w:abstractNum>
-  <w:abstractNum w:abstractNumId="56" w15:restartNumberingAfterBreak="0">
+  <w:abstractNum w:abstractNumId="65" w15:restartNumberingAfterBreak="0">
     <w:nsid w:val="6CF428B9"/>
     <w:multiLevelType w:val="hybridMultilevel"/>
     <w:tmpl w:val="076294AC"/>
@@ -20884,7 +23352,7 @@
       </w:rPr>
     </w:lvl>
   </w:abstractNum>
-  <w:abstractNum w:abstractNumId="57" w15:restartNumberingAfterBreak="0">
+  <w:abstractNum w:abstractNumId="66" w15:restartNumberingAfterBreak="0">
     <w:nsid w:val="6E231466"/>
     <w:multiLevelType w:val="hybridMultilevel"/>
     <w:tmpl w:val="9F0ACD48"/>
@@ -20997,7 +23465,7 @@
       </w:rPr>
     </w:lvl>
   </w:abstractNum>
-  <w:abstractNum w:abstractNumId="58" w15:restartNumberingAfterBreak="0">
+  <w:abstractNum w:abstractNumId="67" w15:restartNumberingAfterBreak="0">
     <w:nsid w:val="72FB4B8D"/>
     <w:multiLevelType w:val="hybridMultilevel"/>
     <w:tmpl w:val="4D041DC0"/>
@@ -21110,7 +23578,233 @@
       </w:rPr>
     </w:lvl>
   </w:abstractNum>
-  <w:abstractNum w:abstractNumId="59" w15:restartNumberingAfterBreak="0">
+  <w:abstractNum w:abstractNumId="68" w15:restartNumberingAfterBreak="0">
+    <w:nsid w:val="743557CF"/>
+    <w:multiLevelType w:val="hybridMultilevel"/>
+    <w:tmpl w:val="B4583902"/>
+    <w:lvl w:ilvl="0" w:tplc="04160001">
+      <w:start w:val="1"/>
+      <w:numFmt w:val="bullet"/>
+      <w:lvlText w:val=""/>
+      <w:lvlJc w:val="left"/>
+      <w:pPr>
+        <w:ind w:left="1440" w:hanging="360"/>
+      </w:pPr>
+      <w:rPr>
+        <w:rFonts w:ascii="Symbol" w:hAnsi="Symbol" w:hint="default"/>
+      </w:rPr>
+    </w:lvl>
+    <w:lvl w:ilvl="1" w:tplc="04160003" w:tentative="1">
+      <w:start w:val="1"/>
+      <w:numFmt w:val="bullet"/>
+      <w:lvlText w:val="o"/>
+      <w:lvlJc w:val="left"/>
+      <w:pPr>
+        <w:ind w:left="2160" w:hanging="360"/>
+      </w:pPr>
+      <w:rPr>
+        <w:rFonts w:ascii="Courier New" w:hAnsi="Courier New" w:cs="Courier New" w:hint="default"/>
+      </w:rPr>
+    </w:lvl>
+    <w:lvl w:ilvl="2" w:tplc="04160005" w:tentative="1">
+      <w:start w:val="1"/>
+      <w:numFmt w:val="bullet"/>
+      <w:lvlText w:val=""/>
+      <w:lvlJc w:val="left"/>
+      <w:pPr>
+        <w:ind w:left="2880" w:hanging="360"/>
+      </w:pPr>
+      <w:rPr>
+        <w:rFonts w:ascii="Wingdings" w:hAnsi="Wingdings" w:hint="default"/>
+      </w:rPr>
+    </w:lvl>
+    <w:lvl w:ilvl="3" w:tplc="04160001" w:tentative="1">
+      <w:start w:val="1"/>
+      <w:numFmt w:val="bullet"/>
+      <w:lvlText w:val=""/>
+      <w:lvlJc w:val="left"/>
+      <w:pPr>
+        <w:ind w:left="3600" w:hanging="360"/>
+      </w:pPr>
+      <w:rPr>
+        <w:rFonts w:ascii="Symbol" w:hAnsi="Symbol" w:hint="default"/>
+      </w:rPr>
+    </w:lvl>
+    <w:lvl w:ilvl="4" w:tplc="04160003" w:tentative="1">
+      <w:start w:val="1"/>
+      <w:numFmt w:val="bullet"/>
+      <w:lvlText w:val="o"/>
+      <w:lvlJc w:val="left"/>
+      <w:pPr>
+        <w:ind w:left="4320" w:hanging="360"/>
+      </w:pPr>
+      <w:rPr>
+        <w:rFonts w:ascii="Courier New" w:hAnsi="Courier New" w:cs="Courier New" w:hint="default"/>
+      </w:rPr>
+    </w:lvl>
+    <w:lvl w:ilvl="5" w:tplc="04160005" w:tentative="1">
+      <w:start w:val="1"/>
+      <w:numFmt w:val="bullet"/>
+      <w:lvlText w:val=""/>
+      <w:lvlJc w:val="left"/>
+      <w:pPr>
+        <w:ind w:left="5040" w:hanging="360"/>
+      </w:pPr>
+      <w:rPr>
+        <w:rFonts w:ascii="Wingdings" w:hAnsi="Wingdings" w:hint="default"/>
+      </w:rPr>
+    </w:lvl>
+    <w:lvl w:ilvl="6" w:tplc="04160001" w:tentative="1">
+      <w:start w:val="1"/>
+      <w:numFmt w:val="bullet"/>
+      <w:lvlText w:val=""/>
+      <w:lvlJc w:val="left"/>
+      <w:pPr>
+        <w:ind w:left="5760" w:hanging="360"/>
+      </w:pPr>
+      <w:rPr>
+        <w:rFonts w:ascii="Symbol" w:hAnsi="Symbol" w:hint="default"/>
+      </w:rPr>
+    </w:lvl>
+    <w:lvl w:ilvl="7" w:tplc="04160003" w:tentative="1">
+      <w:start w:val="1"/>
+      <w:numFmt w:val="bullet"/>
+      <w:lvlText w:val="o"/>
+      <w:lvlJc w:val="left"/>
+      <w:pPr>
+        <w:ind w:left="6480" w:hanging="360"/>
+      </w:pPr>
+      <w:rPr>
+        <w:rFonts w:ascii="Courier New" w:hAnsi="Courier New" w:cs="Courier New" w:hint="default"/>
+      </w:rPr>
+    </w:lvl>
+    <w:lvl w:ilvl="8" w:tplc="04160005" w:tentative="1">
+      <w:start w:val="1"/>
+      <w:numFmt w:val="bullet"/>
+      <w:lvlText w:val=""/>
+      <w:lvlJc w:val="left"/>
+      <w:pPr>
+        <w:ind w:left="7200" w:hanging="360"/>
+      </w:pPr>
+      <w:rPr>
+        <w:rFonts w:ascii="Wingdings" w:hAnsi="Wingdings" w:hint="default"/>
+      </w:rPr>
+    </w:lvl>
+  </w:abstractNum>
+  <w:abstractNum w:abstractNumId="69" w15:restartNumberingAfterBreak="0">
+    <w:nsid w:val="74ED68D9"/>
+    <w:multiLevelType w:val="hybridMultilevel"/>
+    <w:tmpl w:val="5290E806"/>
+    <w:lvl w:ilvl="0" w:tplc="04160001">
+      <w:start w:val="1"/>
+      <w:numFmt w:val="bullet"/>
+      <w:lvlText w:val=""/>
+      <w:lvlJc w:val="left"/>
+      <w:pPr>
+        <w:ind w:left="1440" w:hanging="360"/>
+      </w:pPr>
+      <w:rPr>
+        <w:rFonts w:ascii="Symbol" w:hAnsi="Symbol" w:hint="default"/>
+      </w:rPr>
+    </w:lvl>
+    <w:lvl w:ilvl="1" w:tplc="04160003" w:tentative="1">
+      <w:start w:val="1"/>
+      <w:numFmt w:val="bullet"/>
+      <w:lvlText w:val="o"/>
+      <w:lvlJc w:val="left"/>
+      <w:pPr>
+        <w:ind w:left="2160" w:hanging="360"/>
+      </w:pPr>
+      <w:rPr>
+        <w:rFonts w:ascii="Courier New" w:hAnsi="Courier New" w:cs="Courier New" w:hint="default"/>
+      </w:rPr>
+    </w:lvl>
+    <w:lvl w:ilvl="2" w:tplc="04160005" w:tentative="1">
+      <w:start w:val="1"/>
+      <w:numFmt w:val="bullet"/>
+      <w:lvlText w:val=""/>
+      <w:lvlJc w:val="left"/>
+      <w:pPr>
+        <w:ind w:left="2880" w:hanging="360"/>
+      </w:pPr>
+      <w:rPr>
+        <w:rFonts w:ascii="Wingdings" w:hAnsi="Wingdings" w:hint="default"/>
+      </w:rPr>
+    </w:lvl>
+    <w:lvl w:ilvl="3" w:tplc="04160001" w:tentative="1">
+      <w:start w:val="1"/>
+      <w:numFmt w:val="bullet"/>
+      <w:lvlText w:val=""/>
+      <w:lvlJc w:val="left"/>
+      <w:pPr>
+        <w:ind w:left="3600" w:hanging="360"/>
+      </w:pPr>
+      <w:rPr>
+        <w:rFonts w:ascii="Symbol" w:hAnsi="Symbol" w:hint="default"/>
+      </w:rPr>
+    </w:lvl>
+    <w:lvl w:ilvl="4" w:tplc="04160003" w:tentative="1">
+      <w:start w:val="1"/>
+      <w:numFmt w:val="bullet"/>
+      <w:lvlText w:val="o"/>
+      <w:lvlJc w:val="left"/>
+      <w:pPr>
+        <w:ind w:left="4320" w:hanging="360"/>
+      </w:pPr>
+      <w:rPr>
+        <w:rFonts w:ascii="Courier New" w:hAnsi="Courier New" w:cs="Courier New" w:hint="default"/>
+      </w:rPr>
+    </w:lvl>
+    <w:lvl w:ilvl="5" w:tplc="04160005" w:tentative="1">
+      <w:start w:val="1"/>
+      <w:numFmt w:val="bullet"/>
+      <w:lvlText w:val=""/>
+      <w:lvlJc w:val="left"/>
+      <w:pPr>
+        <w:ind w:left="5040" w:hanging="360"/>
+      </w:pPr>
+      <w:rPr>
+        <w:rFonts w:ascii="Wingdings" w:hAnsi="Wingdings" w:hint="default"/>
+      </w:rPr>
+    </w:lvl>
+    <w:lvl w:ilvl="6" w:tplc="04160001" w:tentative="1">
+      <w:start w:val="1"/>
+      <w:numFmt w:val="bullet"/>
+      <w:lvlText w:val=""/>
+      <w:lvlJc w:val="left"/>
+      <w:pPr>
+        <w:ind w:left="5760" w:hanging="360"/>
+      </w:pPr>
+      <w:rPr>
+        <w:rFonts w:ascii="Symbol" w:hAnsi="Symbol" w:hint="default"/>
+      </w:rPr>
+    </w:lvl>
+    <w:lvl w:ilvl="7" w:tplc="04160003" w:tentative="1">
+      <w:start w:val="1"/>
+      <w:numFmt w:val="bullet"/>
+      <w:lvlText w:val="o"/>
+      <w:lvlJc w:val="left"/>
+      <w:pPr>
+        <w:ind w:left="6480" w:hanging="360"/>
+      </w:pPr>
+      <w:rPr>
+        <w:rFonts w:ascii="Courier New" w:hAnsi="Courier New" w:cs="Courier New" w:hint="default"/>
+      </w:rPr>
+    </w:lvl>
+    <w:lvl w:ilvl="8" w:tplc="04160005" w:tentative="1">
+      <w:start w:val="1"/>
+      <w:numFmt w:val="bullet"/>
+      <w:lvlText w:val=""/>
+      <w:lvlJc w:val="left"/>
+      <w:pPr>
+        <w:ind w:left="7200" w:hanging="360"/>
+      </w:pPr>
+      <w:rPr>
+        <w:rFonts w:ascii="Wingdings" w:hAnsi="Wingdings" w:hint="default"/>
+      </w:rPr>
+    </w:lvl>
+  </w:abstractNum>
+  <w:abstractNum w:abstractNumId="70" w15:restartNumberingAfterBreak="0">
     <w:nsid w:val="776D5FA7"/>
     <w:multiLevelType w:val="hybridMultilevel"/>
     <w:tmpl w:val="B212FDC0"/>
@@ -21223,7 +23917,7 @@
       </w:rPr>
     </w:lvl>
   </w:abstractNum>
-  <w:abstractNum w:abstractNumId="60" w15:restartNumberingAfterBreak="0">
+  <w:abstractNum w:abstractNumId="71" w15:restartNumberingAfterBreak="0">
     <w:nsid w:val="77BA7490"/>
     <w:multiLevelType w:val="hybridMultilevel"/>
     <w:tmpl w:val="1340FB98"/>
@@ -21336,7 +24030,7 @@
       </w:rPr>
     </w:lvl>
   </w:abstractNum>
-  <w:abstractNum w:abstractNumId="61" w15:restartNumberingAfterBreak="0">
+  <w:abstractNum w:abstractNumId="72" w15:restartNumberingAfterBreak="0">
     <w:nsid w:val="78442A23"/>
     <w:multiLevelType w:val="hybridMultilevel"/>
     <w:tmpl w:val="046857F4"/>
@@ -21449,7 +24143,7 @@
       </w:rPr>
     </w:lvl>
   </w:abstractNum>
-  <w:abstractNum w:abstractNumId="62" w15:restartNumberingAfterBreak="0">
+  <w:abstractNum w:abstractNumId="73" w15:restartNumberingAfterBreak="0">
     <w:nsid w:val="784709DD"/>
     <w:multiLevelType w:val="hybridMultilevel"/>
     <w:tmpl w:val="2B361084"/>
@@ -21562,7 +24256,7 @@
       </w:rPr>
     </w:lvl>
   </w:abstractNum>
-  <w:abstractNum w:abstractNumId="63" w15:restartNumberingAfterBreak="0">
+  <w:abstractNum w:abstractNumId="74" w15:restartNumberingAfterBreak="0">
     <w:nsid w:val="7F2507FB"/>
     <w:multiLevelType w:val="hybridMultilevel"/>
     <w:tmpl w:val="BB368408"/>
@@ -21676,198 +24370,231 @@
     </w:lvl>
   </w:abstractNum>
   <w:num w:numId="1">
-    <w:abstractNumId w:val="31"/>
+    <w:abstractNumId w:val="35"/>
   </w:num>
   <w:num w:numId="2">
-    <w:abstractNumId w:val="22"/>
+    <w:abstractNumId w:val="24"/>
   </w:num>
   <w:num w:numId="3">
-    <w:abstractNumId w:val="19"/>
+    <w:abstractNumId w:val="21"/>
   </w:num>
   <w:num w:numId="4">
-    <w:abstractNumId w:val="33"/>
+    <w:abstractNumId w:val="37"/>
   </w:num>
   <w:num w:numId="5">
-    <w:abstractNumId w:val="34"/>
+    <w:abstractNumId w:val="39"/>
   </w:num>
   <w:num w:numId="6">
-    <w:abstractNumId w:val="13"/>
+    <w:abstractNumId w:val="15"/>
   </w:num>
   <w:num w:numId="7">
+    <w:abstractNumId w:val="7"/>
+  </w:num>
+  <w:num w:numId="8">
     <w:abstractNumId w:val="6"/>
   </w:num>
-  <w:num w:numId="8">
-    <w:abstractNumId w:val="5"/>
-  </w:num>
   <w:num w:numId="9">
-    <w:abstractNumId w:val="42"/>
+    <w:abstractNumId w:val="47"/>
   </w:num>
   <w:num w:numId="10">
-    <w:abstractNumId w:val="35"/>
+    <w:abstractNumId w:val="40"/>
   </w:num>
   <w:num w:numId="11">
-    <w:abstractNumId w:val="21"/>
+    <w:abstractNumId w:val="23"/>
   </w:num>
   <w:num w:numId="12">
+    <w:abstractNumId w:val="73"/>
+  </w:num>
+  <w:num w:numId="13">
+    <w:abstractNumId w:val="18"/>
+  </w:num>
+  <w:num w:numId="14">
+    <w:abstractNumId w:val="52"/>
+  </w:num>
+  <w:num w:numId="15">
+    <w:abstractNumId w:val="27"/>
+  </w:num>
+  <w:num w:numId="16">
+    <w:abstractNumId w:val="44"/>
+  </w:num>
+  <w:num w:numId="17">
+    <w:abstractNumId w:val="71"/>
+  </w:num>
+  <w:num w:numId="18">
+    <w:abstractNumId w:val="63"/>
+  </w:num>
+  <w:num w:numId="19">
+    <w:abstractNumId w:val="48"/>
+  </w:num>
+  <w:num w:numId="20">
+    <w:abstractNumId w:val="36"/>
+  </w:num>
+  <w:num w:numId="21">
+    <w:abstractNumId w:val="66"/>
+  </w:num>
+  <w:num w:numId="22">
+    <w:abstractNumId w:val="56"/>
+  </w:num>
+  <w:num w:numId="23">
+    <w:abstractNumId w:val="50"/>
+  </w:num>
+  <w:num w:numId="24">
     <w:abstractNumId w:val="62"/>
   </w:num>
-  <w:num w:numId="13">
-    <w:abstractNumId w:val="16"/>
-  </w:num>
-  <w:num w:numId="14">
-    <w:abstractNumId w:val="46"/>
-  </w:num>
-  <w:num w:numId="15">
-    <w:abstractNumId w:val="25"/>
-  </w:num>
-  <w:num w:numId="16">
-    <w:abstractNumId w:val="39"/>
-  </w:num>
-  <w:num w:numId="17">
-    <w:abstractNumId w:val="60"/>
-  </w:num>
-  <w:num w:numId="18">
+  <w:num w:numId="25">
     <w:abstractNumId w:val="54"/>
-  </w:num>
-  <w:num w:numId="19">
-    <w:abstractNumId w:val="43"/>
-  </w:num>
-  <w:num w:numId="20">
-    <w:abstractNumId w:val="32"/>
-  </w:num>
-  <w:num w:numId="21">
-    <w:abstractNumId w:val="57"/>
-  </w:num>
-  <w:num w:numId="22">
-    <w:abstractNumId w:val="49"/>
-  </w:num>
-  <w:num w:numId="23">
-    <w:abstractNumId w:val="45"/>
-  </w:num>
-  <w:num w:numId="24">
-    <w:abstractNumId w:val="53"/>
-  </w:num>
-  <w:num w:numId="25">
-    <w:abstractNumId w:val="47"/>
   </w:num>
   <w:num w:numId="26">
     <w:abstractNumId w:val="3"/>
   </w:num>
   <w:num w:numId="27">
+    <w:abstractNumId w:val="12"/>
+  </w:num>
+  <w:num w:numId="28">
+    <w:abstractNumId w:val="25"/>
+  </w:num>
+  <w:num w:numId="29">
+    <w:abstractNumId w:val="57"/>
+  </w:num>
+  <w:num w:numId="30">
     <w:abstractNumId w:val="10"/>
   </w:num>
-  <w:num w:numId="28">
-    <w:abstractNumId w:val="23"/>
-  </w:num>
-  <w:num w:numId="29">
-    <w:abstractNumId w:val="50"/>
-  </w:num>
-  <w:num w:numId="30">
-    <w:abstractNumId w:val="8"/>
-  </w:num>
   <w:num w:numId="31">
-    <w:abstractNumId w:val="12"/>
+    <w:abstractNumId w:val="14"/>
   </w:num>
   <w:num w:numId="32">
-    <w:abstractNumId w:val="26"/>
+    <w:abstractNumId w:val="29"/>
   </w:num>
   <w:num w:numId="33">
-    <w:abstractNumId w:val="15"/>
+    <w:abstractNumId w:val="17"/>
   </w:num>
   <w:num w:numId="34">
-    <w:abstractNumId w:val="55"/>
+    <w:abstractNumId w:val="64"/>
   </w:num>
   <w:num w:numId="35">
     <w:abstractNumId w:val="1"/>
   </w:num>
   <w:num w:numId="36">
-    <w:abstractNumId w:val="40"/>
+    <w:abstractNumId w:val="45"/>
   </w:num>
   <w:num w:numId="37">
-    <w:abstractNumId w:val="36"/>
+    <w:abstractNumId w:val="41"/>
   </w:num>
   <w:num w:numId="38">
-    <w:abstractNumId w:val="30"/>
+    <w:abstractNumId w:val="34"/>
   </w:num>
   <w:num w:numId="39">
-    <w:abstractNumId w:val="24"/>
+    <w:abstractNumId w:val="26"/>
   </w:num>
   <w:num w:numId="40">
-    <w:abstractNumId w:val="63"/>
+    <w:abstractNumId w:val="74"/>
   </w:num>
   <w:num w:numId="41">
-    <w:abstractNumId w:val="14"/>
+    <w:abstractNumId w:val="16"/>
   </w:num>
   <w:num w:numId="42">
-    <w:abstractNumId w:val="27"/>
+    <w:abstractNumId w:val="31"/>
   </w:num>
   <w:num w:numId="43">
-    <w:abstractNumId w:val="28"/>
+    <w:abstractNumId w:val="32"/>
   </w:num>
   <w:num w:numId="44">
-    <w:abstractNumId w:val="37"/>
+    <w:abstractNumId w:val="42"/>
   </w:num>
   <w:num w:numId="45">
-    <w:abstractNumId w:val="18"/>
+    <w:abstractNumId w:val="20"/>
   </w:num>
   <w:num w:numId="46">
-    <w:abstractNumId w:val="44"/>
+    <w:abstractNumId w:val="49"/>
   </w:num>
   <w:num w:numId="47">
     <w:abstractNumId w:val="0"/>
   </w:num>
   <w:num w:numId="48">
-    <w:abstractNumId w:val="59"/>
+    <w:abstractNumId w:val="70"/>
   </w:num>
   <w:num w:numId="49">
-    <w:abstractNumId w:val="7"/>
+    <w:abstractNumId w:val="9"/>
   </w:num>
   <w:num w:numId="50">
     <w:abstractNumId w:val="2"/>
   </w:num>
   <w:num w:numId="51">
-    <w:abstractNumId w:val="20"/>
+    <w:abstractNumId w:val="22"/>
   </w:num>
   <w:num w:numId="52">
+    <w:abstractNumId w:val="67"/>
+  </w:num>
+  <w:num w:numId="53">
+    <w:abstractNumId w:val="60"/>
+  </w:num>
+  <w:num w:numId="54">
+    <w:abstractNumId w:val="33"/>
+  </w:num>
+  <w:num w:numId="55">
+    <w:abstractNumId w:val="11"/>
+  </w:num>
+  <w:num w:numId="56">
+    <w:abstractNumId w:val="13"/>
+  </w:num>
+  <w:num w:numId="57">
+    <w:abstractNumId w:val="65"/>
+  </w:num>
+  <w:num w:numId="58">
+    <w:abstractNumId w:val="19"/>
+  </w:num>
+  <w:num w:numId="59">
+    <w:abstractNumId w:val="5"/>
+  </w:num>
+  <w:num w:numId="60">
+    <w:abstractNumId w:val="61"/>
+  </w:num>
+  <w:num w:numId="61">
+    <w:abstractNumId w:val="46"/>
+  </w:num>
+  <w:num w:numId="62">
+    <w:abstractNumId w:val="72"/>
+  </w:num>
+  <w:num w:numId="63">
+    <w:abstractNumId w:val="43"/>
+  </w:num>
+  <w:num w:numId="64">
+    <w:abstractNumId w:val="55"/>
+  </w:num>
+  <w:num w:numId="65">
+    <w:abstractNumId w:val="28"/>
+  </w:num>
+  <w:num w:numId="66">
+    <w:abstractNumId w:val="59"/>
+  </w:num>
+  <w:num w:numId="67">
+    <w:abstractNumId w:val="4"/>
+  </w:num>
+  <w:num w:numId="68">
+    <w:abstractNumId w:val="69"/>
+  </w:num>
+  <w:num w:numId="69">
+    <w:abstractNumId w:val="30"/>
+  </w:num>
+  <w:num w:numId="70">
+    <w:abstractNumId w:val="68"/>
+  </w:num>
+  <w:num w:numId="71">
+    <w:abstractNumId w:val="38"/>
+  </w:num>
+  <w:num w:numId="72">
+    <w:abstractNumId w:val="8"/>
+  </w:num>
+  <w:num w:numId="73">
     <w:abstractNumId w:val="58"/>
   </w:num>
-  <w:num w:numId="53">
+  <w:num w:numId="74">
+    <w:abstractNumId w:val="53"/>
+  </w:num>
+  <w:num w:numId="75">
     <w:abstractNumId w:val="51"/>
   </w:num>
-  <w:num w:numId="54">
-    <w:abstractNumId w:val="29"/>
-  </w:num>
-  <w:num w:numId="55">
-    <w:abstractNumId w:val="9"/>
-  </w:num>
-  <w:num w:numId="56">
-    <w:abstractNumId w:val="11"/>
-  </w:num>
-  <w:num w:numId="57">
-    <w:abstractNumId w:val="56"/>
-  </w:num>
-  <w:num w:numId="58">
-    <w:abstractNumId w:val="17"/>
-  </w:num>
-  <w:num w:numId="59">
-    <w:abstractNumId w:val="4"/>
-  </w:num>
-  <w:num w:numId="60">
-    <w:abstractNumId w:val="52"/>
-  </w:num>
-  <w:num w:numId="61">
-    <w:abstractNumId w:val="41"/>
-  </w:num>
-  <w:num w:numId="62">
-    <w:abstractNumId w:val="61"/>
-  </w:num>
-  <w:num w:numId="63">
-    <w:abstractNumId w:val="38"/>
-  </w:num>
-  <w:num w:numId="64">
-    <w:abstractNumId w:val="48"/>
-  </w:num>
-  <w:numIdMacAtCleanup w:val="59"/>
+  <w:numIdMacAtCleanup w:val="75"/>
 </w:numbering>
 </file>
 
@@ -22611,7 +25338,7 @@
 </file>
 
 <file path=customXml/itemProps1.xml><?xml version="1.0" encoding="utf-8"?>
-<ds:datastoreItem xmlns:ds="http://schemas.openxmlformats.org/officeDocument/2006/customXml" ds:itemID="{312D1AF4-A548-4F3F-9C0F-5E34EAE84D5E}">
+<ds:datastoreItem xmlns:ds="http://schemas.openxmlformats.org/officeDocument/2006/customXml" ds:itemID="{7458C8D4-AE76-4748-846A-D9F873E8A9FC}">
   <ds:schemaRefs>
     <ds:schemaRef ds:uri="http://schemas.openxmlformats.org/officeDocument/2006/bibliography"/>
   </ds:schemaRefs>

</xml_diff>